<commit_message>
Starting to implement bonus 3
</commit_message>
<xml_diff>
--- a/dist/readme2.docx
+++ b/dist/readme2.docx
@@ -52,30 +52,22 @@
       <w:pPr>
         <w:jc w:val="center"/>
         <w:rPr>
-          <w:sz w:val="72"/>
-          <w:szCs w:val="72"/>
-          <w:rtl/>
-        </w:rPr>
-      </w:pPr>
-      <w:r>
-        <w:rPr>
           <w:rFonts w:hint="cs"/>
           <w:sz w:val="72"/>
           <w:szCs w:val="72"/>
           <w:rtl/>
-        </w:rPr>
-        <w:t>מגישים</w:t>
-      </w:r>
-    </w:p>
-    <w:p>
-      <w:pPr>
-        <w:jc w:val="center"/>
-        <w:rPr>
+          <w:lang w:bidi="he-IL"/>
+        </w:rPr>
+      </w:pPr>
+      <w:r>
+        <w:rPr>
+          <w:rFonts w:hint="cs"/>
           <w:sz w:val="72"/>
           <w:szCs w:val="72"/>
           <w:rtl/>
         </w:rPr>
-      </w:pPr>
+        <w:t>מגישים</w:t>
+      </w:r>
     </w:p>
     <w:tbl>
       <w:tblPr>
@@ -212,7 +204,6 @@
             <w:pPr>
               <w:jc w:val="right"/>
               <w:rPr>
-                <w:rFonts w:hint="cs"/>
                 <w:sz w:val="44"/>
                 <w:szCs w:val="44"/>
                 <w:rtl/>
@@ -303,7 +294,6 @@
     <w:p>
       <w:pPr>
         <w:rPr>
-          <w:rFonts w:hint="cs"/>
           <w:sz w:val="72"/>
           <w:szCs w:val="72"/>
           <w:rtl/>
@@ -436,7 +426,6 @@
             <w:pPr>
               <w:jc w:val="right"/>
               <w:rPr>
-                <w:rFonts w:hint="cs"/>
                 <w:sz w:val="44"/>
                 <w:szCs w:val="44"/>
                 <w:rtl/>
@@ -524,6 +513,101 @@
           </w:p>
         </w:tc>
       </w:tr>
+      <w:tr>
+        <w:trPr>
+          <w:jc w:val="center"/>
+        </w:trPr>
+        <w:tc>
+          <w:tcPr>
+            <w:tcW w:w="6658" w:type="dxa"/>
+          </w:tcPr>
+          <w:p>
+            <w:pPr>
+              <w:bidi/>
+              <w:rPr>
+                <w:rFonts w:hint="cs"/>
+                <w:sz w:val="24"/>
+                <w:szCs w:val="24"/>
+                <w:rtl/>
+                <w:lang w:bidi="he-IL"/>
+              </w:rPr>
+            </w:pPr>
+            <w:r>
+              <w:rPr>
+                <w:rFonts w:hint="cs"/>
+                <w:sz w:val="24"/>
+                <w:szCs w:val="24"/>
+                <w:rtl/>
+                <w:lang w:bidi="he-IL"/>
+              </w:rPr>
+              <w:t xml:space="preserve">מימשנו ברייקפוינט בדיבאג- על מנת להשתמש: צריך להתחיל ריצה כרגיל על לחיצת כפתור </w:t>
+            </w:r>
+            <w:r>
+              <w:rPr>
+                <w:sz w:val="24"/>
+                <w:szCs w:val="24"/>
+                <w:lang w:bidi="he-IL"/>
+              </w:rPr>
+              <w:t>start</w:t>
+            </w:r>
+            <w:r>
+              <w:rPr>
+                <w:rFonts w:hint="cs"/>
+                <w:sz w:val="24"/>
+                <w:szCs w:val="24"/>
+                <w:rtl/>
+                <w:lang w:bidi="he-IL"/>
+              </w:rPr>
+              <w:t xml:space="preserve"> ובחירה במצב </w:t>
+            </w:r>
+            <w:r>
+              <w:rPr>
+                <w:sz w:val="24"/>
+                <w:szCs w:val="24"/>
+                <w:lang w:bidi="he-IL"/>
+              </w:rPr>
+              <w:t>debug</w:t>
+            </w:r>
+            <w:r>
+              <w:rPr>
+                <w:rFonts w:hint="cs"/>
+                <w:sz w:val="24"/>
+                <w:szCs w:val="24"/>
+                <w:rtl/>
+                <w:lang w:bidi="he-IL"/>
+              </w:rPr>
+              <w:t xml:space="preserve"> כששורה כלשהי בטבלה מסומנת בעמודה השמאלית ביותר (לוחצים על עמודה זו בשורה המבוקשת ויופיע עיגול אדום).</w:t>
+            </w:r>
+          </w:p>
+        </w:tc>
+        <w:tc>
+          <w:tcPr>
+            <w:tcW w:w="2835" w:type="dxa"/>
+          </w:tcPr>
+          <w:p>
+            <w:pPr>
+              <w:jc w:val="right"/>
+              <w:rPr>
+                <w:rFonts w:hint="cs"/>
+                <w:sz w:val="44"/>
+                <w:szCs w:val="44"/>
+                <w:rtl/>
+                <w:lang w:bidi="he-IL"/>
+              </w:rPr>
+            </w:pPr>
+            <w:r>
+              <w:rPr>
+                <w:rFonts w:hint="cs"/>
+                <w:sz w:val="44"/>
+                <w:szCs w:val="44"/>
+                <w:rtl/>
+                <w:lang w:bidi="he-IL"/>
+              </w:rPr>
+              <w:t>4</w:t>
+            </w:r>
+          </w:p>
+        </w:tc>
+      </w:tr>
     </w:tbl>
     <w:p>
       <w:pPr>
@@ -1671,15 +1755,7 @@
           <w:sz w:val="26"/>
           <w:szCs w:val="26"/>
         </w:rPr>
-        <w:t>Outputs</w:t>
-      </w:r>
-      <w:r>
-        <w:rPr>
-          <w:rFonts w:ascii="Century Gothic" w:hAnsi="Century Gothic"/>
-          <w:sz w:val="26"/>
-          <w:szCs w:val="26"/>
-        </w:rPr>
-        <w:t xml:space="preserve"> </w:t>
+        <w:t xml:space="preserve">Outputs </w:t>
       </w:r>
       <w:proofErr w:type="gramStart"/>
       <w:r>
@@ -1688,15 +1764,7 @@
           <w:sz w:val="26"/>
           <w:szCs w:val="26"/>
         </w:rPr>
-        <w:t>show</w:t>
-      </w:r>
-      <w:r>
-        <w:rPr>
-          <w:rFonts w:ascii="Century Gothic" w:hAnsi="Century Gothic"/>
-          <w:sz w:val="26"/>
-          <w:szCs w:val="26"/>
-        </w:rPr>
-        <w:t>s</w:t>
+        <w:t>shows</w:t>
       </w:r>
       <w:proofErr w:type="gramEnd"/>
       <w:r>
@@ -2209,7 +2277,7 @@
         </w:numPr>
         <w:ind w:left="284" w:hanging="284"/>
         <w:rPr>
-          <w:rFonts w:ascii="Century Gothic" w:hAnsi="Century Gothic" w:hint="cs"/>
+          <w:rFonts w:ascii="Century Gothic" w:hAnsi="Century Gothic"/>
           <w:sz w:val="26"/>
           <w:szCs w:val="26"/>
           <w:lang w:bidi="he-IL"/>
@@ -2350,15 +2418,7 @@
           <w:sz w:val="26"/>
           <w:szCs w:val="26"/>
         </w:rPr>
-        <w:t>Instruction</w:t>
-      </w:r>
-      <w:r>
-        <w:rPr>
-          <w:rFonts w:ascii="Century Gothic" w:hAnsi="Century Gothic"/>
-          <w:sz w:val="26"/>
-          <w:szCs w:val="26"/>
-        </w:rPr>
-        <w:t xml:space="preserve"> table shows </w:t>
+        <w:t xml:space="preserve">Instruction table shows </w:t>
       </w:r>
       <w:proofErr w:type="gramStart"/>
       <w:r>
@@ -2367,15 +2427,7 @@
           <w:sz w:val="26"/>
           <w:szCs w:val="26"/>
         </w:rPr>
-        <w:t>Line</w:t>
-      </w:r>
-      <w:r>
-        <w:rPr>
-          <w:rFonts w:ascii="Century Gothic" w:hAnsi="Century Gothic"/>
-          <w:sz w:val="26"/>
-          <w:szCs w:val="26"/>
-        </w:rPr>
-        <w:t>,</w:t>
+        <w:t>Line,</w:t>
       </w:r>
       <w:proofErr w:type="gramEnd"/>
       <w:r>
@@ -2492,23 +2544,7 @@
           <w:sz w:val="26"/>
           <w:szCs w:val="26"/>
         </w:rPr>
-        <w:t xml:space="preserve"> ui</w:t>
-      </w:r>
-      <w:r>
-        <w:rPr>
-          <w:rFonts w:ascii="Century Gothic" w:hAnsi="Century Gothic" w:cs="Heebo Medium"/>
-          <w:sz w:val="26"/>
-          <w:szCs w:val="26"/>
-        </w:rPr>
-        <w:t>-fx</w:t>
-      </w:r>
-      <w:r>
-        <w:rPr>
-          <w:rFonts w:ascii="Century Gothic" w:hAnsi="Century Gothic" w:cs="Heebo Medium"/>
-          <w:sz w:val="26"/>
-          <w:szCs w:val="26"/>
-        </w:rPr>
-        <w:t>.jar, engine.jar, dto.jar (packaged in the distribution).</w:t>
+        <w:t xml:space="preserve"> ui-fx.jar, engine.jar, dto.jar (packaged in the distribution).</w:t>
       </w:r>
     </w:p>
     <w:p>

</xml_diff>

<commit_message>
bonus 3 is implemented
</commit_message>
<xml_diff>
--- a/dist/readme2.docx
+++ b/dist/readme2.docx
@@ -52,7 +52,6 @@
       <w:pPr>
         <w:jc w:val="center"/>
         <w:rPr>
-          <w:rFonts w:hint="cs"/>
           <w:sz w:val="72"/>
           <w:szCs w:val="72"/>
           <w:rtl/>
@@ -540,7 +539,101 @@
                 <w:rtl/>
                 <w:lang w:bidi="he-IL"/>
               </w:rPr>
-              <w:t xml:space="preserve">מימשנו ברייקפוינט בדיבאג- על מנת להשתמש: צריך להתחיל ריצה כרגיל על לחיצת כפתור </w:t>
+              <w:t xml:space="preserve">מימשנו </w:t>
+            </w:r>
+            <w:r>
+              <w:rPr>
+                <w:sz w:val="24"/>
+                <w:szCs w:val="24"/>
+                <w:lang w:bidi="he-IL"/>
+              </w:rPr>
+              <w:t>stepback</w:t>
+            </w:r>
+            <w:r>
+              <w:rPr>
+                <w:rFonts w:hint="cs"/>
+                <w:sz w:val="24"/>
+                <w:szCs w:val="24"/>
+                <w:rtl/>
+                <w:lang w:bidi="he-IL"/>
+              </w:rPr>
+              <w:t xml:space="preserve"> בדיבאג.</w:t>
+            </w:r>
+          </w:p>
+        </w:tc>
+        <w:tc>
+          <w:tcPr>
+            <w:tcW w:w="2835" w:type="dxa"/>
+          </w:tcPr>
+          <w:p>
+            <w:pPr>
+              <w:jc w:val="right"/>
+              <w:rPr>
+                <w:rFonts w:hint="cs"/>
+                <w:sz w:val="44"/>
+                <w:szCs w:val="44"/>
+                <w:rtl/>
+                <w:lang w:bidi="he-IL"/>
+              </w:rPr>
+            </w:pPr>
+            <w:r>
+              <w:rPr>
+                <w:rFonts w:hint="cs"/>
+                <w:sz w:val="44"/>
+                <w:szCs w:val="44"/>
+                <w:rtl/>
+                <w:lang w:bidi="he-IL"/>
+              </w:rPr>
+              <w:t>3</w:t>
+            </w:r>
+          </w:p>
+        </w:tc>
+      </w:tr>
+      <w:tr>
+        <w:trPr>
+          <w:jc w:val="center"/>
+        </w:trPr>
+        <w:tc>
+          <w:tcPr>
+            <w:tcW w:w="6658" w:type="dxa"/>
+          </w:tcPr>
+          <w:p>
+            <w:pPr>
+              <w:bidi/>
+              <w:rPr>
+                <w:sz w:val="24"/>
+                <w:szCs w:val="24"/>
+                <w:rtl/>
+                <w:lang w:bidi="he-IL"/>
+              </w:rPr>
+            </w:pPr>
+            <w:r>
+              <w:rPr>
+                <w:rFonts w:hint="cs"/>
+                <w:sz w:val="24"/>
+                <w:szCs w:val="24"/>
+                <w:rtl/>
+                <w:lang w:bidi="he-IL"/>
+              </w:rPr>
+              <w:t xml:space="preserve">מימשנו </w:t>
+            </w:r>
+            <w:r>
+              <w:rPr>
+                <w:sz w:val="24"/>
+                <w:szCs w:val="24"/>
+                <w:lang w:bidi="he-IL"/>
+              </w:rPr>
+              <w:t>breakpoint</w:t>
+            </w:r>
+            <w:r>
+              <w:rPr>
+                <w:rFonts w:hint="cs"/>
+                <w:sz w:val="24"/>
+                <w:szCs w:val="24"/>
+                <w:rtl/>
+                <w:lang w:bidi="he-IL"/>
+              </w:rPr>
+              <w:t xml:space="preserve"> בדיבאג- על מנת להשתמש: צריך להתחיל ריצה כרגיל על לחיצת כפתור </w:t>
             </w:r>
             <w:r>
               <w:rPr>
@@ -578,6 +671,28 @@
               </w:rPr>
               <w:t xml:space="preserve"> כששורה כלשהי בטבלה מסומנת בעמודה השמאלית ביותר (לוחצים על עמודה זו בשורה המבוקשת ויופיע עיגול אדום).</w:t>
             </w:r>
+            <w:r>
+              <w:rPr>
+                <w:rFonts w:hint="cs"/>
+                <w:sz w:val="24"/>
+                <w:szCs w:val="24"/>
+                <w:rtl/>
+                <w:lang w:bidi="he-IL"/>
+              </w:rPr>
+              <w:t xml:space="preserve"> </w:t>
+            </w:r>
+            <w:r>
+              <w:rPr>
+                <w:rFonts w:hint="cs"/>
+                <w:b/>
+                <w:bCs/>
+                <w:sz w:val="24"/>
+                <w:szCs w:val="24"/>
+                <w:rtl/>
+                <w:lang w:bidi="he-IL"/>
+              </w:rPr>
+              <w:t>בהמשך תיאור מפורט</w:t>
+            </w:r>
           </w:p>
         </w:tc>
         <w:tc>
@@ -588,7 +703,6 @@
             <w:pPr>
               <w:jc w:val="right"/>
               <w:rPr>
-                <w:rFonts w:hint="cs"/>
                 <w:sz w:val="44"/>
                 <w:szCs w:val="44"/>
                 <w:rtl/>
@@ -753,25 +867,7 @@
           <w:sz w:val="26"/>
           <w:szCs w:val="26"/>
         </w:rPr>
-        <w:t>(</w:t>
-      </w:r>
-      <w:proofErr w:type="spellStart"/>
-      <w:r>
-        <w:rPr>
-          <w:rFonts w:ascii="Century Gothic" w:hAnsi="Century Gothic"/>
-          <w:sz w:val="26"/>
-          <w:szCs w:val="26"/>
-        </w:rPr>
-        <w:t>ui-fx</w:t>
-      </w:r>
-      <w:proofErr w:type="spellEnd"/>
-      <w:r>
-        <w:rPr>
-          <w:rFonts w:ascii="Century Gothic" w:hAnsi="Century Gothic"/>
-          <w:sz w:val="26"/>
-          <w:szCs w:val="26"/>
-        </w:rPr>
-        <w:t xml:space="preserve">) </w:t>
+        <w:t xml:space="preserve">(ui-fx) </w:t>
       </w:r>
       <w:r>
         <w:rPr>
@@ -825,23 +921,13 @@
           <w:szCs w:val="26"/>
         </w:rPr>
       </w:pPr>
-      <w:proofErr w:type="spellStart"/>
-      <w:r>
-        <w:rPr>
-          <w:rFonts w:ascii="Century Gothic" w:hAnsi="Century Gothic"/>
-          <w:sz w:val="26"/>
-          <w:szCs w:val="26"/>
-        </w:rPr>
-        <w:t>dto</w:t>
-      </w:r>
-      <w:proofErr w:type="spellEnd"/>
-      <w:r>
-        <w:rPr>
-          <w:rFonts w:ascii="Century Gothic" w:hAnsi="Century Gothic"/>
-          <w:sz w:val="26"/>
-          <w:szCs w:val="26"/>
-        </w:rPr>
-        <w:t xml:space="preserve"> </w:t>
+      <w:r>
+        <w:rPr>
+          <w:rFonts w:ascii="Century Gothic" w:hAnsi="Century Gothic"/>
+          <w:sz w:val="26"/>
+          <w:szCs w:val="26"/>
+        </w:rPr>
+        <w:t xml:space="preserve">dto </w:t>
       </w:r>
       <w:r>
         <w:rPr>
@@ -869,23 +955,13 @@
           <w:szCs w:val="26"/>
         </w:rPr>
       </w:pPr>
-      <w:proofErr w:type="spellStart"/>
-      <w:r>
-        <w:rPr>
-          <w:rFonts w:ascii="Century Gothic" w:hAnsi="Century Gothic"/>
-          <w:sz w:val="26"/>
-          <w:szCs w:val="26"/>
-        </w:rPr>
-        <w:t>ui-fx</w:t>
-      </w:r>
-      <w:proofErr w:type="spellEnd"/>
-      <w:r>
-        <w:rPr>
-          <w:rFonts w:ascii="Century Gothic" w:hAnsi="Century Gothic"/>
-          <w:sz w:val="26"/>
-          <w:szCs w:val="26"/>
-        </w:rPr>
-        <w:t xml:space="preserve"> </w:t>
+      <w:r>
+        <w:rPr>
+          <w:rFonts w:ascii="Century Gothic" w:hAnsi="Century Gothic"/>
+          <w:sz w:val="26"/>
+          <w:szCs w:val="26"/>
+        </w:rPr>
+        <w:t xml:space="preserve">ui-fx </w:t>
       </w:r>
       <w:r>
         <w:rPr>
@@ -960,23 +1036,13 @@
           <w:szCs w:val="26"/>
         </w:rPr>
       </w:pPr>
-      <w:proofErr w:type="spellStart"/>
-      <w:r>
-        <w:rPr>
-          <w:rFonts w:ascii="Century Gothic" w:hAnsi="Century Gothic"/>
-          <w:sz w:val="26"/>
-          <w:szCs w:val="26"/>
-        </w:rPr>
-        <w:t>MainApp</w:t>
-      </w:r>
-      <w:proofErr w:type="spellEnd"/>
-      <w:r>
-        <w:rPr>
-          <w:rFonts w:ascii="Century Gothic" w:hAnsi="Century Gothic"/>
-          <w:sz w:val="26"/>
-          <w:szCs w:val="26"/>
-        </w:rPr>
-        <w:t xml:space="preserve"> </w:t>
+      <w:r>
+        <w:rPr>
+          <w:rFonts w:ascii="Century Gothic" w:hAnsi="Century Gothic"/>
+          <w:sz w:val="26"/>
+          <w:szCs w:val="26"/>
+        </w:rPr>
+        <w:t xml:space="preserve">MainApp </w:t>
       </w:r>
       <w:r>
         <w:rPr>
@@ -992,35 +1058,7 @@
           <w:sz w:val="26"/>
           <w:szCs w:val="26"/>
         </w:rPr>
-        <w:t xml:space="preserve"> loads </w:t>
-      </w:r>
-      <w:proofErr w:type="spellStart"/>
-      <w:r>
-        <w:rPr>
-          <w:rFonts w:ascii="Century Gothic" w:hAnsi="Century Gothic"/>
-          <w:sz w:val="26"/>
-          <w:szCs w:val="26"/>
-        </w:rPr>
-        <w:t>program_</w:t>
-      </w:r>
-      <w:proofErr w:type="gramStart"/>
-      <w:r>
-        <w:rPr>
-          <w:rFonts w:ascii="Century Gothic" w:hAnsi="Century Gothic"/>
-          <w:sz w:val="26"/>
-          <w:szCs w:val="26"/>
-        </w:rPr>
-        <w:t>scene.fxml</w:t>
-      </w:r>
-      <w:proofErr w:type="spellEnd"/>
-      <w:proofErr w:type="gramEnd"/>
-      <w:r>
-        <w:rPr>
-          <w:rFonts w:ascii="Century Gothic" w:hAnsi="Century Gothic"/>
-          <w:sz w:val="26"/>
-          <w:szCs w:val="26"/>
-        </w:rPr>
-        <w:t xml:space="preserve"> (size from FXML), ESC closes window.</w:t>
+        <w:t xml:space="preserve"> loads program_scene.fxml (size from FXML), ESC closes window.</w:t>
       </w:r>
     </w:p>
     <w:p>
@@ -1054,25 +1092,7 @@
           <w:sz w:val="26"/>
           <w:szCs w:val="26"/>
         </w:rPr>
-        <w:t xml:space="preserve"> top-right controls: Program/Function selector, Degree controls (− / + and direct input), Animations combo, Skin combo, Help (</w:t>
-      </w:r>
-      <w:proofErr w:type="gramStart"/>
-      <w:r>
-        <w:rPr>
-          <w:rFonts w:ascii="Century Gothic" w:hAnsi="Century Gothic"/>
-          <w:sz w:val="26"/>
-          <w:szCs w:val="26"/>
-        </w:rPr>
-        <w:t>light-bulb</w:t>
-      </w:r>
-      <w:proofErr w:type="gramEnd"/>
-      <w:r>
-        <w:rPr>
-          <w:rFonts w:ascii="Century Gothic" w:hAnsi="Century Gothic"/>
-          <w:sz w:val="26"/>
-          <w:szCs w:val="26"/>
-        </w:rPr>
-        <w:t>) button, Highlight filter.</w:t>
+        <w:t xml:space="preserve"> top-right controls: Program/Function selector, Degree controls (− / + and direct input), Animations combo, Skin combo, Help (light-bulb) button, Highlight filter.</w:t>
       </w:r>
     </w:p>
     <w:p>
@@ -1425,33 +1445,15 @@
           <w:sz w:val="26"/>
           <w:szCs w:val="26"/>
         </w:rPr>
-        <w:t xml:space="preserve">A valid load replaces the previous </w:t>
-      </w:r>
-      <w:proofErr w:type="gramStart"/>
-      <w:r>
-        <w:rPr>
-          <w:rFonts w:ascii="Century Gothic" w:hAnsi="Century Gothic"/>
-          <w:sz w:val="26"/>
-          <w:szCs w:val="26"/>
-        </w:rPr>
-        <w:t>program</w:t>
-      </w:r>
-      <w:r>
-        <w:rPr>
-          <w:rFonts w:ascii="Century Gothic" w:hAnsi="Century Gothic"/>
-          <w:sz w:val="26"/>
-          <w:szCs w:val="26"/>
-        </w:rPr>
-        <w:t>,</w:t>
-      </w:r>
-      <w:proofErr w:type="gramEnd"/>
-      <w:r>
-        <w:rPr>
-          <w:rFonts w:ascii="Century Gothic" w:hAnsi="Century Gothic"/>
-          <w:sz w:val="26"/>
-          <w:szCs w:val="26"/>
-        </w:rPr>
-        <w:t xml:space="preserve"> </w:t>
+        <w:t>A valid load replaces the previous program</w:t>
+      </w:r>
+      <w:r>
+        <w:rPr>
+          <w:rFonts w:ascii="Century Gothic" w:hAnsi="Century Gothic"/>
+          <w:sz w:val="26"/>
+          <w:szCs w:val="26"/>
+        </w:rPr>
+        <w:t xml:space="preserve">, </w:t>
       </w:r>
       <w:r>
         <w:rPr>
@@ -1647,61 +1649,7 @@
           <w:sz w:val="26"/>
           <w:szCs w:val="26"/>
         </w:rPr>
-        <w:t xml:space="preserve"> You can only </w:t>
-      </w:r>
-      <w:proofErr w:type="gramStart"/>
-      <w:r>
-        <w:rPr>
-          <w:rFonts w:ascii="Century Gothic" w:hAnsi="Century Gothic"/>
-          <w:sz w:val="26"/>
-          <w:szCs w:val="26"/>
-        </w:rPr>
-        <w:t>put</w:t>
-      </w:r>
-      <w:proofErr w:type="gramEnd"/>
-      <w:r>
-        <w:rPr>
-          <w:rFonts w:ascii="Century Gothic" w:hAnsi="Century Gothic"/>
-          <w:sz w:val="26"/>
-          <w:szCs w:val="26"/>
-        </w:rPr>
-        <w:t xml:space="preserve"> </w:t>
-      </w:r>
-      <w:proofErr w:type="spellStart"/>
-      <w:r>
-        <w:rPr>
-          <w:rFonts w:ascii="Century Gothic" w:hAnsi="Century Gothic"/>
-          <w:sz w:val="26"/>
-          <w:szCs w:val="26"/>
-        </w:rPr>
-        <w:t>integar</w:t>
-      </w:r>
-      <w:proofErr w:type="spellEnd"/>
-      <w:r>
-        <w:rPr>
-          <w:rFonts w:ascii="Century Gothic" w:hAnsi="Century Gothic"/>
-          <w:sz w:val="26"/>
-          <w:szCs w:val="26"/>
-        </w:rPr>
-        <w:t xml:space="preserve"> between 0-max </w:t>
-      </w:r>
-      <w:proofErr w:type="gramStart"/>
-      <w:r>
-        <w:rPr>
-          <w:rFonts w:ascii="Century Gothic" w:hAnsi="Century Gothic"/>
-          <w:sz w:val="26"/>
-          <w:szCs w:val="26"/>
-        </w:rPr>
-        <w:t>degree</w:t>
-      </w:r>
-      <w:proofErr w:type="gramEnd"/>
-      <w:r>
-        <w:rPr>
-          <w:rFonts w:ascii="Century Gothic" w:hAnsi="Century Gothic"/>
-          <w:sz w:val="26"/>
-          <w:szCs w:val="26"/>
-        </w:rPr>
-        <w:t>.</w:t>
+        <w:t xml:space="preserve"> You can only put integar between 0-max degree.</w:t>
       </w:r>
     </w:p>
     <w:p>
@@ -1755,25 +1703,7 @@
           <w:sz w:val="26"/>
           <w:szCs w:val="26"/>
         </w:rPr>
-        <w:t xml:space="preserve">Outputs </w:t>
-      </w:r>
-      <w:proofErr w:type="gramStart"/>
-      <w:r>
-        <w:rPr>
-          <w:rFonts w:ascii="Century Gothic" w:hAnsi="Century Gothic"/>
-          <w:sz w:val="26"/>
-          <w:szCs w:val="26"/>
-        </w:rPr>
-        <w:t>shows</w:t>
-      </w:r>
-      <w:proofErr w:type="gramEnd"/>
-      <w:r>
-        <w:rPr>
-          <w:rFonts w:ascii="Century Gothic" w:hAnsi="Century Gothic"/>
-          <w:sz w:val="26"/>
-          <w:szCs w:val="26"/>
-        </w:rPr>
-        <w:t xml:space="preserve"> all variables in order: y → x</w:t>
+        <w:t>Outputs shows all variables in order: y → x</w:t>
       </w:r>
       <w:r>
         <w:rPr>
@@ -1857,25 +1787,7 @@
           <w:sz w:val="26"/>
           <w:szCs w:val="26"/>
         </w:rPr>
-        <w:t xml:space="preserve"> is appended to History </w:t>
-      </w:r>
-      <w:proofErr w:type="gramStart"/>
-      <w:r>
-        <w:rPr>
-          <w:rFonts w:ascii="Century Gothic" w:hAnsi="Century Gothic"/>
-          <w:sz w:val="26"/>
-          <w:szCs w:val="26"/>
-        </w:rPr>
-        <w:t>with:</w:t>
-      </w:r>
-      <w:proofErr w:type="gramEnd"/>
-      <w:r>
-        <w:rPr>
-          <w:rFonts w:ascii="Century Gothic" w:hAnsi="Century Gothic"/>
-          <w:sz w:val="26"/>
-          <w:szCs w:val="26"/>
-        </w:rPr>
-        <w:t xml:space="preserve"> index, degree, inputs, final y, cycles.</w:t>
+        <w:t xml:space="preserve"> is appended to History with: index, degree, inputs, final y, cycles.</w:t>
       </w:r>
     </w:p>
     <w:p>
@@ -2199,25 +2111,7 @@
           <w:sz w:val="26"/>
           <w:szCs w:val="26"/>
         </w:rPr>
-        <w:t>Choose EXIT, a label (</w:t>
-      </w:r>
-      <w:proofErr w:type="gramStart"/>
-      <w:r>
-        <w:rPr>
-          <w:rFonts w:ascii="Century Gothic" w:hAnsi="Century Gothic"/>
-          <w:sz w:val="26"/>
-          <w:szCs w:val="26"/>
-        </w:rPr>
-        <w:t>L#)</w:t>
-      </w:r>
-      <w:proofErr w:type="gramEnd"/>
-      <w:r>
-        <w:rPr>
-          <w:rFonts w:ascii="Century Gothic" w:hAnsi="Century Gothic"/>
-          <w:sz w:val="26"/>
-          <w:szCs w:val="26"/>
-        </w:rPr>
-        <w:t>, or a specific variable (y, x</w:t>
+        <w:t>Choose EXIT, a label (L#), or a specific variable (y, x</w:t>
       </w:r>
       <w:r>
         <w:rPr>
@@ -2317,25 +2211,7 @@
           <w:sz w:val="26"/>
           <w:szCs w:val="26"/>
         </w:rPr>
-        <w:t>Help (</w:t>
-      </w:r>
-      <w:proofErr w:type="gramStart"/>
-      <w:r>
-        <w:rPr>
-          <w:rFonts w:ascii="Century Gothic" w:hAnsi="Century Gothic"/>
-          <w:sz w:val="26"/>
-          <w:szCs w:val="26"/>
-        </w:rPr>
-        <w:t>light-bulb</w:t>
-      </w:r>
-      <w:proofErr w:type="gramEnd"/>
-      <w:r>
-        <w:rPr>
-          <w:rFonts w:ascii="Century Gothic" w:hAnsi="Century Gothic"/>
-          <w:sz w:val="26"/>
-          <w:szCs w:val="26"/>
-        </w:rPr>
-        <w:t>)</w:t>
+        <w:t>Help (light-bulb)</w:t>
       </w:r>
     </w:p>
     <w:p>
@@ -2418,25 +2294,7 @@
           <w:sz w:val="26"/>
           <w:szCs w:val="26"/>
         </w:rPr>
-        <w:t xml:space="preserve">Instruction table shows </w:t>
-      </w:r>
-      <w:proofErr w:type="gramStart"/>
-      <w:r>
-        <w:rPr>
-          <w:rFonts w:ascii="Century Gothic" w:hAnsi="Century Gothic"/>
-          <w:sz w:val="26"/>
-          <w:szCs w:val="26"/>
-        </w:rPr>
-        <w:t>Line,</w:t>
-      </w:r>
-      <w:proofErr w:type="gramEnd"/>
-      <w:r>
-        <w:rPr>
-          <w:rFonts w:ascii="Century Gothic" w:hAnsi="Century Gothic"/>
-          <w:sz w:val="26"/>
-          <w:szCs w:val="26"/>
-        </w:rPr>
-        <w:t xml:space="preserve"> Chain table hides Line and shows the reversed origin chain for the selected row.</w:t>
+        <w:t>Instruction table shows Line, Chain table hides Line and shows the reversed origin chain for the selected row.</w:t>
       </w:r>
     </w:p>
     <w:p>
@@ -2674,6 +2532,8 @@
           <w:rFonts w:ascii="Century Gothic" w:hAnsi="Century Gothic"/>
           <w:sz w:val="26"/>
           <w:szCs w:val="26"/>
+          <w:rtl/>
+          <w:lang w:bidi="he-IL"/>
         </w:rPr>
       </w:pPr>
       <w:r>
@@ -2696,13 +2556,170 @@
     </w:p>
     <w:p>
       <w:pPr>
+        <w:rPr>
+          <w:rFonts w:ascii="Century Gothic" w:hAnsi="Century Gothic" w:hint="cs"/>
+          <w:sz w:val="26"/>
+          <w:szCs w:val="26"/>
+          <w:rtl/>
+          <w:lang w:bidi="he-IL"/>
+        </w:rPr>
+      </w:pPr>
+      <w:r>
+        <w:rPr>
+          <w:rFonts w:ascii="Century Gothic" w:hAnsi="Century Gothic"/>
+          <w:b/>
+          <w:bCs/>
+          <w:color w:val="4F81BD" w:themeColor="accent1"/>
+          <w:sz w:val="26"/>
+          <w:szCs w:val="26"/>
+          <w:lang w:bidi="he-IL"/>
+        </w:rPr>
+        <w:lastRenderedPageBreak/>
+        <w:t>Breakpoint</w:t>
+      </w:r>
+      <w:r>
+        <w:rPr>
+          <w:rFonts w:ascii="Century Gothic" w:hAnsi="Century Gothic"/>
+          <w:sz w:val="26"/>
+          <w:szCs w:val="26"/>
+          <w:lang w:bidi="he-IL"/>
+        </w:rPr>
+        <w:br/>
+        <w:t xml:space="preserve">If you choose to put a breakpoint on a line that eventually you </w:t>
+      </w:r>
+      <w:r>
+        <w:rPr>
+          <w:rFonts w:ascii="Century Gothic" w:hAnsi="Century Gothic"/>
+          <w:sz w:val="26"/>
+          <w:szCs w:val="26"/>
+          <w:lang w:bidi="he-IL"/>
+        </w:rPr>
+        <w:t>won’t</w:t>
+      </w:r>
+      <w:r>
+        <w:rPr>
+          <w:rFonts w:ascii="Century Gothic" w:hAnsi="Century Gothic"/>
+          <w:sz w:val="26"/>
+          <w:szCs w:val="26"/>
+          <w:lang w:bidi="he-IL"/>
+        </w:rPr>
+        <w:t xml:space="preserve"> get to it, the program will just run execute as usual, and you can see that </w:t>
+      </w:r>
+      <w:r>
+        <w:rPr>
+          <w:rFonts w:ascii="Century Gothic" w:hAnsi="Century Gothic"/>
+          <w:b/>
+          <w:bCs/>
+          <w:sz w:val="26"/>
+          <w:szCs w:val="26"/>
+          <w:lang w:bidi="he-IL"/>
+        </w:rPr>
+        <w:t>a row in the history table has been added</w:t>
+      </w:r>
+      <w:r>
+        <w:rPr>
+          <w:rFonts w:ascii="Century Gothic" w:hAnsi="Century Gothic"/>
+          <w:b/>
+          <w:bCs/>
+          <w:sz w:val="26"/>
+          <w:szCs w:val="26"/>
+          <w:lang w:bidi="he-IL"/>
+        </w:rPr>
+        <w:t>, also a message will be shown on the screen.</w:t>
+      </w:r>
+    </w:p>
+    <w:p>
+      <w:pPr>
         <w:spacing w:after="120"/>
         <w:rPr>
           <w:rFonts w:ascii="Century Gothic" w:hAnsi="Century Gothic" w:cs="Heebo Medium"/>
           <w:sz w:val="26"/>
           <w:szCs w:val="26"/>
-        </w:rPr>
-      </w:pPr>
+          <w:lang w:bidi="he-IL"/>
+        </w:rPr>
+      </w:pPr>
+      <w:r>
+        <w:rPr>
+          <w:rFonts w:ascii="Century Gothic" w:hAnsi="Century Gothic" w:cs="Heebo Medium"/>
+          <w:b/>
+          <w:bCs/>
+          <w:color w:val="4F81BD" w:themeColor="accent1"/>
+          <w:sz w:val="26"/>
+          <w:szCs w:val="26"/>
+          <w:lang w:bidi="he-IL"/>
+        </w:rPr>
+        <w:t>Stepback</w:t>
+      </w:r>
+      <w:r>
+        <w:rPr>
+          <w:rFonts w:ascii="Century Gothic" w:hAnsi="Century Gothic" w:cs="Heebo Medium"/>
+          <w:sz w:val="26"/>
+          <w:szCs w:val="26"/>
+          <w:lang w:bidi="he-IL"/>
+        </w:rPr>
+        <w:br/>
+        <w:t>Stepback only works on debug mode. So if you debug with a breakpoint, stepback will work only from the breakpoint and over.</w:t>
+      </w:r>
+      <w:r>
+        <w:rPr>
+          <w:rFonts w:ascii="Century Gothic" w:hAnsi="Century Gothic" w:cs="Heebo Medium"/>
+          <w:sz w:val="26"/>
+          <w:szCs w:val="26"/>
+          <w:rtl/>
+          <w:lang w:bidi="he-IL"/>
+        </w:rPr>
+        <w:br/>
+      </w:r>
+      <w:r>
+        <w:rPr>
+          <w:rFonts w:ascii="Century Gothic" w:hAnsi="Century Gothic" w:cs="Heebo Medium"/>
+          <w:sz w:val="26"/>
+          <w:szCs w:val="26"/>
+          <w:lang w:bidi="he-IL"/>
+        </w:rPr>
+        <w:t xml:space="preserve">(We </w:t>
+      </w:r>
+      <w:r>
+        <w:rPr>
+          <w:rFonts w:ascii="Century Gothic" w:hAnsi="Century Gothic" w:cs="Heebo Medium"/>
+          <w:sz w:val="26"/>
+          <w:szCs w:val="26"/>
+          <w:lang w:bidi="he-IL"/>
+        </w:rPr>
+        <w:t xml:space="preserve">referred to each of the bonuses individually </w:t>
+      </w:r>
+      <w:r>
+        <w:rPr>
+          <mc:AlternateContent>
+            <mc:Choice Requires="w16se">
+              <w:rFonts w:ascii="Century Gothic" w:hAnsi="Century Gothic" w:cs="Heebo Medium"/>
+            </mc:Choice>
+            <mc:Fallback>
+              <w:rFonts w:ascii="Segoe UI Emoji" w:eastAsia="Segoe UI Emoji" w:hAnsi="Segoe UI Emoji" w:cs="Segoe UI Emoji"/>
+            </mc:Fallback>
+          </mc:AlternateContent>
+          <w:sz w:val="26"/>
+          <w:szCs w:val="26"/>
+          <w:lang w:bidi="he-IL"/>
+        </w:rPr>
+        <mc:AlternateContent>
+          <mc:Choice Requires="w16se">
+            <w16se:symEx w16se:font="Segoe UI Emoji" w16se:char="1F60A"/>
+          </mc:Choice>
+          <mc:Fallback>
+            <w:t>😊</w:t>
+          </mc:Fallback>
+        </mc:AlternateContent>
+      </w:r>
+      <w:r>
+        <w:rPr>
+          <w:rFonts w:ascii="Century Gothic" w:hAnsi="Century Gothic" w:cs="Heebo Medium"/>
+          <w:sz w:val="26"/>
+          <w:szCs w:val="26"/>
+          <w:lang w:bidi="he-IL"/>
+        </w:rPr>
+        <w:t>)</w:t>
+      </w:r>
     </w:p>
     <w:sectPr>
       <w:pgSz w:w="12240" w:h="15840"/>

</xml_diff>

<commit_message>
2 is ready to submission
</commit_message>
<xml_diff>
--- a/dist/readme2.docx
+++ b/dist/readme2.docx
@@ -524,7 +524,6 @@
             <w:pPr>
               <w:bidi/>
               <w:rPr>
-                <w:rFonts w:hint="cs"/>
                 <w:sz w:val="24"/>
                 <w:szCs w:val="24"/>
                 <w:rtl/>
@@ -541,6 +540,7 @@
               </w:rPr>
               <w:t xml:space="preserve">מימשנו </w:t>
             </w:r>
+            <w:proofErr w:type="spellStart"/>
             <w:r>
               <w:rPr>
                 <w:sz w:val="24"/>
@@ -549,6 +549,7 @@
               </w:rPr>
               <w:t>stepback</w:t>
             </w:r>
+            <w:proofErr w:type="spellEnd"/>
             <w:r>
               <w:rPr>
                 <w:rFonts w:hint="cs"/>
@@ -569,7 +570,6 @@
             <w:pPr>
               <w:jc w:val="right"/>
               <w:rPr>
-                <w:rFonts w:hint="cs"/>
                 <w:sz w:val="44"/>
                 <w:szCs w:val="44"/>
                 <w:rtl/>
@@ -740,15 +740,15 @@
         <w:pStyle w:val="Heading1"/>
         <w:rPr>
           <w:rFonts w:ascii="Century Gothic" w:hAnsi="Century Gothic"/>
-          <w:sz w:val="26"/>
-          <w:szCs w:val="26"/>
-        </w:rPr>
-      </w:pPr>
-      <w:r>
-        <w:rPr>
-          <w:rFonts w:ascii="Century Gothic" w:hAnsi="Century Gothic"/>
-          <w:sz w:val="26"/>
-          <w:szCs w:val="26"/>
+          <w:sz w:val="32"/>
+          <w:szCs w:val="32"/>
+        </w:rPr>
+      </w:pPr>
+      <w:r>
+        <w:rPr>
+          <w:rFonts w:ascii="Century Gothic" w:hAnsi="Century Gothic"/>
+          <w:sz w:val="32"/>
+          <w:szCs w:val="32"/>
         </w:rPr>
         <w:t>S-Emulator — Assignment 2 (JavaFX UI)</w:t>
       </w:r>
@@ -783,10 +783,52 @@
       <w:r>
         <w:rPr>
           <w:rFonts w:ascii="Century Gothic" w:hAnsi="Century Gothic"/>
-          <w:sz w:val="26"/>
-          <w:szCs w:val="26"/>
-        </w:rPr>
-        <w:t xml:space="preserve">Shir Luzon — 208299057 — </w:t>
+          <w:b/>
+          <w:bCs/>
+          <w:sz w:val="26"/>
+          <w:szCs w:val="26"/>
+        </w:rPr>
+        <w:t>Shir Luzon</w:t>
+      </w:r>
+      <w:r>
+        <w:rPr>
+          <w:rFonts w:ascii="Century Gothic" w:hAnsi="Century Gothic"/>
+          <w:sz w:val="26"/>
+          <w:szCs w:val="26"/>
+        </w:rPr>
+        <w:t xml:space="preserve"> </w:t>
+      </w:r>
+      <w:r>
+        <w:rPr>
+          <w:rFonts w:ascii="Century Gothic" w:hAnsi="Century Gothic"/>
+          <w:sz w:val="26"/>
+          <w:szCs w:val="26"/>
+        </w:rPr>
+        <w:t>-</w:t>
+      </w:r>
+      <w:r>
+        <w:rPr>
+          <w:rFonts w:ascii="Century Gothic" w:hAnsi="Century Gothic"/>
+          <w:sz w:val="26"/>
+          <w:szCs w:val="26"/>
+        </w:rPr>
+        <w:t xml:space="preserve"> 208299057 </w:t>
+      </w:r>
+      <w:r>
+        <w:rPr>
+          <w:rFonts w:ascii="Century Gothic" w:hAnsi="Century Gothic"/>
+          <w:sz w:val="26"/>
+          <w:szCs w:val="26"/>
+        </w:rPr>
+        <w:t>-</w:t>
+      </w:r>
+      <w:r>
+        <w:rPr>
+          <w:rFonts w:ascii="Century Gothic" w:hAnsi="Century Gothic"/>
+          <w:sz w:val="26"/>
+          <w:szCs w:val="26"/>
+        </w:rPr>
+        <w:t xml:space="preserve"> </w:t>
       </w:r>
       <w:r>
         <w:rPr>
@@ -807,10 +849,52 @@
       <w:r>
         <w:rPr>
           <w:rFonts w:ascii="Century Gothic" w:hAnsi="Century Gothic"/>
-          <w:sz w:val="26"/>
-          <w:szCs w:val="26"/>
-        </w:rPr>
-        <w:t>Noa Dinbar — 211821525 — noadinbar@gmail.com</w:t>
+          <w:b/>
+          <w:bCs/>
+          <w:sz w:val="26"/>
+          <w:szCs w:val="26"/>
+        </w:rPr>
+        <w:t>Noa Dinbar</w:t>
+      </w:r>
+      <w:r>
+        <w:rPr>
+          <w:rFonts w:ascii="Century Gothic" w:hAnsi="Century Gothic"/>
+          <w:sz w:val="26"/>
+          <w:szCs w:val="26"/>
+        </w:rPr>
+        <w:t xml:space="preserve"> </w:t>
+      </w:r>
+      <w:r>
+        <w:rPr>
+          <w:rFonts w:ascii="Century Gothic" w:hAnsi="Century Gothic"/>
+          <w:sz w:val="26"/>
+          <w:szCs w:val="26"/>
+        </w:rPr>
+        <w:t>-</w:t>
+      </w:r>
+      <w:r>
+        <w:rPr>
+          <w:rFonts w:ascii="Century Gothic" w:hAnsi="Century Gothic"/>
+          <w:sz w:val="26"/>
+          <w:szCs w:val="26"/>
+        </w:rPr>
+        <w:t xml:space="preserve"> 211821525 </w:t>
+      </w:r>
+      <w:r>
+        <w:rPr>
+          <w:rFonts w:ascii="Century Gothic" w:hAnsi="Century Gothic"/>
+          <w:sz w:val="26"/>
+          <w:szCs w:val="26"/>
+        </w:rPr>
+        <w:t>-</w:t>
+      </w:r>
+      <w:r>
+        <w:rPr>
+          <w:rFonts w:ascii="Century Gothic" w:hAnsi="Century Gothic"/>
+          <w:sz w:val="26"/>
+          <w:szCs w:val="26"/>
+        </w:rPr>
+        <w:t xml:space="preserve"> noadinbar@gmail.com</w:t>
       </w:r>
       <w:r>
         <w:rPr>
@@ -836,11 +920,15 @@
         <w:pStyle w:val="Heading2"/>
         <w:rPr>
           <w:rFonts w:ascii="Century Gothic" w:hAnsi="Century Gothic"/>
-        </w:rPr>
-      </w:pPr>
-      <w:r>
-        <w:rPr>
-          <w:rFonts w:ascii="Century Gothic" w:hAnsi="Century Gothic"/>
+          <w:sz w:val="28"/>
+          <w:szCs w:val="28"/>
+        </w:rPr>
+      </w:pPr>
+      <w:r>
+        <w:rPr>
+          <w:rFonts w:ascii="Century Gothic" w:hAnsi="Century Gothic"/>
+          <w:sz w:val="28"/>
+          <w:szCs w:val="28"/>
         </w:rPr>
         <w:t>Overview</w:t>
       </w:r>
@@ -867,7 +955,25 @@
           <w:sz w:val="26"/>
           <w:szCs w:val="26"/>
         </w:rPr>
-        <w:t xml:space="preserve">(ui-fx) </w:t>
+        <w:t>(</w:t>
+      </w:r>
+      <w:proofErr w:type="spellStart"/>
+      <w:r>
+        <w:rPr>
+          <w:rFonts w:ascii="Century Gothic" w:hAnsi="Century Gothic"/>
+          <w:sz w:val="26"/>
+          <w:szCs w:val="26"/>
+        </w:rPr>
+        <w:t>ui-fx</w:t>
+      </w:r>
+      <w:proofErr w:type="spellEnd"/>
+      <w:r>
+        <w:rPr>
+          <w:rFonts w:ascii="Century Gothic" w:hAnsi="Century Gothic"/>
+          <w:sz w:val="26"/>
+          <w:szCs w:val="26"/>
+        </w:rPr>
+        <w:t xml:space="preserve">) </w:t>
       </w:r>
       <w:r>
         <w:rPr>
@@ -890,6 +996,8 @@
       <w:r>
         <w:rPr>
           <w:rFonts w:ascii="Century Gothic" w:hAnsi="Century Gothic"/>
+          <w:b/>
+          <w:bCs/>
           <w:sz w:val="26"/>
           <w:szCs w:val="26"/>
         </w:rPr>
@@ -898,6 +1006,8 @@
       <w:r>
         <w:rPr>
           <w:rFonts w:ascii="Century Gothic" w:hAnsi="Century Gothic"/>
+          <w:b/>
+          <w:bCs/>
           <w:sz w:val="26"/>
           <w:szCs w:val="26"/>
         </w:rPr>
@@ -921,17 +1031,33 @@
           <w:szCs w:val="26"/>
         </w:rPr>
       </w:pPr>
-      <w:r>
-        <w:rPr>
-          <w:rFonts w:ascii="Century Gothic" w:hAnsi="Century Gothic"/>
-          <w:sz w:val="26"/>
-          <w:szCs w:val="26"/>
-        </w:rPr>
-        <w:t xml:space="preserve">dto </w:t>
-      </w:r>
-      <w:r>
-        <w:rPr>
-          <w:rFonts w:ascii="Century Gothic" w:hAnsi="Century Gothic"/>
+      <w:proofErr w:type="spellStart"/>
+      <w:r>
+        <w:rPr>
+          <w:rFonts w:ascii="Century Gothic" w:hAnsi="Century Gothic"/>
+          <w:b/>
+          <w:bCs/>
+          <w:sz w:val="26"/>
+          <w:szCs w:val="26"/>
+        </w:rPr>
+        <w:t>dto</w:t>
+      </w:r>
+      <w:proofErr w:type="spellEnd"/>
+      <w:r>
+        <w:rPr>
+          <w:rFonts w:ascii="Century Gothic" w:hAnsi="Century Gothic"/>
+          <w:b/>
+          <w:bCs/>
+          <w:sz w:val="26"/>
+          <w:szCs w:val="26"/>
+        </w:rPr>
+        <w:t xml:space="preserve"> </w:t>
+      </w:r>
+      <w:r>
+        <w:rPr>
+          <w:rFonts w:ascii="Century Gothic" w:hAnsi="Century Gothic"/>
+          <w:b/>
+          <w:bCs/>
           <w:sz w:val="26"/>
           <w:szCs w:val="26"/>
         </w:rPr>
@@ -955,17 +1081,33 @@
           <w:szCs w:val="26"/>
         </w:rPr>
       </w:pPr>
-      <w:r>
-        <w:rPr>
-          <w:rFonts w:ascii="Century Gothic" w:hAnsi="Century Gothic"/>
-          <w:sz w:val="26"/>
-          <w:szCs w:val="26"/>
-        </w:rPr>
-        <w:t xml:space="preserve">ui-fx </w:t>
-      </w:r>
-      <w:r>
-        <w:rPr>
-          <w:rFonts w:ascii="Century Gothic" w:hAnsi="Century Gothic"/>
+      <w:proofErr w:type="spellStart"/>
+      <w:r>
+        <w:rPr>
+          <w:rFonts w:ascii="Century Gothic" w:hAnsi="Century Gothic"/>
+          <w:b/>
+          <w:bCs/>
+          <w:sz w:val="26"/>
+          <w:szCs w:val="26"/>
+        </w:rPr>
+        <w:t>ui-fx</w:t>
+      </w:r>
+      <w:proofErr w:type="spellEnd"/>
+      <w:r>
+        <w:rPr>
+          <w:rFonts w:ascii="Century Gothic" w:hAnsi="Century Gothic"/>
+          <w:b/>
+          <w:bCs/>
+          <w:sz w:val="26"/>
+          <w:szCs w:val="26"/>
+        </w:rPr>
+        <w:t xml:space="preserve"> </w:t>
+      </w:r>
+      <w:r>
+        <w:rPr>
+          <w:rFonts w:ascii="Century Gothic" w:hAnsi="Century Gothic"/>
+          <w:b/>
+          <w:bCs/>
           <w:sz w:val="26"/>
           <w:szCs w:val="26"/>
         </w:rPr>
@@ -998,33 +1140,77 @@
     </w:p>
     <w:p>
       <w:pPr>
-        <w:rPr>
-          <w:rFonts w:ascii="Century Gothic" w:hAnsi="Century Gothic"/>
-          <w:sz w:val="26"/>
-          <w:szCs w:val="26"/>
-        </w:rPr>
-      </w:pPr>
-      <w:r>
-        <w:rPr>
-          <w:rFonts w:ascii="Century Gothic" w:hAnsi="Century Gothic"/>
-          <w:sz w:val="26"/>
-          <w:szCs w:val="26"/>
-        </w:rPr>
-        <w:t>The Assignment-1 console UI is still present in the repo for reference, but Assignment-2 focuses on the JavaFX front-end.</w:t>
+        <w:pStyle w:val="Heading2"/>
+        <w:rPr>
+          <w:rFonts w:ascii="Century Gothic" w:hAnsi="Century Gothic"/>
+        </w:rPr>
+      </w:pPr>
+      <w:r>
+        <w:rPr>
+          <w:rFonts w:ascii="Century Gothic" w:hAnsi="Century Gothic"/>
+          <w:sz w:val="28"/>
+          <w:szCs w:val="28"/>
+        </w:rPr>
+        <w:t>Main UI (ui-fx) structure</w:t>
       </w:r>
     </w:p>
     <w:p>
       <w:pPr>
-        <w:pStyle w:val="Heading2"/>
-        <w:rPr>
-          <w:rFonts w:ascii="Century Gothic" w:hAnsi="Century Gothic"/>
-        </w:rPr>
-      </w:pPr>
-      <w:r>
-        <w:rPr>
-          <w:rFonts w:ascii="Century Gothic" w:hAnsi="Century Gothic"/>
-        </w:rPr>
-        <w:t>Main UI (ui-fx) structure</w:t>
+        <w:pStyle w:val="ListBullet"/>
+        <w:rPr>
+          <w:rFonts w:ascii="Century Gothic" w:hAnsi="Century Gothic"/>
+          <w:sz w:val="26"/>
+          <w:szCs w:val="26"/>
+        </w:rPr>
+      </w:pPr>
+      <w:proofErr w:type="spellStart"/>
+      <w:r>
+        <w:rPr>
+          <w:rFonts w:ascii="Century Gothic" w:hAnsi="Century Gothic"/>
+          <w:b/>
+          <w:bCs/>
+          <w:sz w:val="26"/>
+          <w:szCs w:val="26"/>
+        </w:rPr>
+        <w:t>MainApp</w:t>
+      </w:r>
+      <w:proofErr w:type="spellEnd"/>
+      <w:r>
+        <w:rPr>
+          <w:rFonts w:ascii="Century Gothic" w:hAnsi="Century Gothic"/>
+          <w:b/>
+          <w:bCs/>
+          <w:sz w:val="26"/>
+          <w:szCs w:val="26"/>
+        </w:rPr>
+        <w:t xml:space="preserve"> </w:t>
+      </w:r>
+      <w:r>
+        <w:rPr>
+          <w:rFonts w:ascii="Century Gothic" w:hAnsi="Century Gothic"/>
+          <w:b/>
+          <w:bCs/>
+          <w:sz w:val="26"/>
+          <w:szCs w:val="26"/>
+        </w:rPr>
+        <w:t>-</w:t>
+      </w:r>
+      <w:r>
+        <w:rPr>
+          <w:rFonts w:ascii="Century Gothic" w:hAnsi="Century Gothic"/>
+          <w:sz w:val="26"/>
+          <w:szCs w:val="26"/>
+        </w:rPr>
+        <w:t xml:space="preserve"> </w:t>
+      </w:r>
+      <w:r>
+        <w:rPr>
+          <w:rFonts w:ascii="Century Gothic" w:hAnsi="Century Gothic"/>
+          <w:sz w:val="26"/>
+          <w:szCs w:val="26"/>
+          <w:lang w:bidi="he-IL"/>
+        </w:rPr>
+        <w:t>loads the program.</w:t>
       </w:r>
     </w:p>
     <w:p>
@@ -1039,14 +1225,18 @@
       <w:r>
         <w:rPr>
           <w:rFonts w:ascii="Century Gothic" w:hAnsi="Century Gothic"/>
-          <w:sz w:val="26"/>
-          <w:szCs w:val="26"/>
-        </w:rPr>
-        <w:t xml:space="preserve">MainApp </w:t>
-      </w:r>
-      <w:r>
-        <w:rPr>
-          <w:rFonts w:ascii="Century Gothic" w:hAnsi="Century Gothic"/>
+          <w:b/>
+          <w:bCs/>
+          <w:sz w:val="26"/>
+          <w:szCs w:val="26"/>
+        </w:rPr>
+        <w:t xml:space="preserve">Header </w:t>
+      </w:r>
+      <w:r>
+        <w:rPr>
+          <w:rFonts w:ascii="Century Gothic" w:hAnsi="Century Gothic"/>
+          <w:b/>
+          <w:bCs/>
           <w:sz w:val="26"/>
           <w:szCs w:val="26"/>
         </w:rPr>
@@ -1058,7 +1248,25 @@
           <w:sz w:val="26"/>
           <w:szCs w:val="26"/>
         </w:rPr>
-        <w:t xml:space="preserve"> loads program_scene.fxml (size from FXML), ESC closes window.</w:t>
+        <w:t xml:space="preserve"> top-right controls: Program/Function selector, Degree controls (− / + and direct input), Animations combo, Skin combo, Help (</w:t>
+      </w:r>
+      <w:proofErr w:type="gramStart"/>
+      <w:r>
+        <w:rPr>
+          <w:rFonts w:ascii="Century Gothic" w:hAnsi="Century Gothic"/>
+          <w:sz w:val="26"/>
+          <w:szCs w:val="26"/>
+        </w:rPr>
+        <w:t>light-bulb</w:t>
+      </w:r>
+      <w:proofErr w:type="gramEnd"/>
+      <w:r>
+        <w:rPr>
+          <w:rFonts w:ascii="Century Gothic" w:hAnsi="Century Gothic"/>
+          <w:sz w:val="26"/>
+          <w:szCs w:val="26"/>
+        </w:rPr>
+        <w:t>) button, Highlight filter.</w:t>
       </w:r>
     </w:p>
     <w:p>
@@ -1073,10 +1281,36 @@
       <w:r>
         <w:rPr>
           <w:rFonts w:ascii="Century Gothic" w:hAnsi="Century Gothic"/>
-          <w:sz w:val="26"/>
-          <w:szCs w:val="26"/>
-        </w:rPr>
-        <w:t xml:space="preserve">Header </w:t>
+          <w:b/>
+          <w:bCs/>
+          <w:sz w:val="26"/>
+          <w:szCs w:val="26"/>
+        </w:rPr>
+        <w:t xml:space="preserve">Program table </w:t>
+      </w:r>
+      <w:r>
+        <w:rPr>
+          <w:rFonts w:ascii="Century Gothic" w:hAnsi="Century Gothic"/>
+          <w:sz w:val="26"/>
+          <w:szCs w:val="26"/>
+        </w:rPr>
+        <w:t>(</w:t>
+      </w:r>
+      <w:r>
+        <w:rPr>
+          <w:rFonts w:ascii="Century Gothic" w:hAnsi="Century Gothic"/>
+          <w:sz w:val="26"/>
+          <w:szCs w:val="26"/>
+        </w:rPr>
+        <w:t>center-left</w:t>
+      </w:r>
+      <w:r>
+        <w:rPr>
+          <w:rFonts w:ascii="Century Gothic" w:hAnsi="Century Gothic"/>
+          <w:sz w:val="26"/>
+          <w:szCs w:val="26"/>
+        </w:rPr>
+        <w:t xml:space="preserve">) </w:t>
       </w:r>
       <w:r>
         <w:rPr>
@@ -1092,7 +1326,7 @@
           <w:sz w:val="26"/>
           <w:szCs w:val="26"/>
         </w:rPr>
-        <w:t xml:space="preserve"> top-right controls: Program/Function selector, Degree controls (− / + and direct input), Animations combo, Skin combo, Help (light-bulb) button, Highlight filter.</w:t>
+        <w:t xml:space="preserve"> instructions with Line column shown.</w:t>
       </w:r>
     </w:p>
     <w:p>
@@ -1107,18 +1341,28 @@
       <w:r>
         <w:rPr>
           <w:rFonts w:ascii="Century Gothic" w:hAnsi="Century Gothic"/>
-          <w:sz w:val="26"/>
-          <w:szCs w:val="26"/>
-        </w:rPr>
-        <w:t>Program table (</w:t>
-      </w:r>
-      <w:r>
-        <w:rPr>
-          <w:rFonts w:ascii="Century Gothic" w:hAnsi="Century Gothic"/>
-          <w:sz w:val="26"/>
-          <w:szCs w:val="26"/>
-        </w:rPr>
-        <w:t>center-left</w:t>
+          <w:b/>
+          <w:bCs/>
+          <w:sz w:val="26"/>
+          <w:szCs w:val="26"/>
+        </w:rPr>
+        <w:t>Ancestry/Chain table</w:t>
+      </w:r>
+      <w:r>
+        <w:rPr>
+          <w:rFonts w:ascii="Century Gothic" w:hAnsi="Century Gothic"/>
+          <w:sz w:val="26"/>
+          <w:szCs w:val="26"/>
+        </w:rPr>
+        <w:t xml:space="preserve"> (bottom</w:t>
+      </w:r>
+      <w:r>
+        <w:rPr>
+          <w:rFonts w:ascii="Century Gothic" w:hAnsi="Century Gothic"/>
+          <w:sz w:val="26"/>
+          <w:szCs w:val="26"/>
+        </w:rPr>
+        <w:t>-left</w:t>
       </w:r>
       <w:r>
         <w:rPr>
@@ -1142,7 +1386,7 @@
           <w:sz w:val="26"/>
           <w:szCs w:val="26"/>
         </w:rPr>
-        <w:t xml:space="preserve"> instructions with Line column shown.</w:t>
+        <w:t xml:space="preserve"> shows expansion origin chain for the selected instruction (Line), reversed order.</w:t>
       </w:r>
     </w:p>
     <w:p>
@@ -1157,42 +1401,44 @@
       <w:r>
         <w:rPr>
           <w:rFonts w:ascii="Century Gothic" w:hAnsi="Century Gothic"/>
-          <w:sz w:val="26"/>
-          <w:szCs w:val="26"/>
-        </w:rPr>
-        <w:t>Ancestry/Chain table (bottom</w:t>
-      </w:r>
-      <w:r>
-        <w:rPr>
-          <w:rFonts w:ascii="Century Gothic" w:hAnsi="Century Gothic"/>
-          <w:sz w:val="26"/>
-          <w:szCs w:val="26"/>
-        </w:rPr>
-        <w:t>-left</w:t>
-      </w:r>
-      <w:r>
-        <w:rPr>
-          <w:rFonts w:ascii="Century Gothic" w:hAnsi="Century Gothic"/>
-          <w:sz w:val="26"/>
-          <w:szCs w:val="26"/>
-        </w:rPr>
-        <w:t xml:space="preserve">) </w:t>
-      </w:r>
-      <w:r>
-        <w:rPr>
-          <w:rFonts w:ascii="Century Gothic" w:hAnsi="Century Gothic"/>
-          <w:sz w:val="26"/>
-          <w:szCs w:val="26"/>
-        </w:rPr>
-        <w:t>-</w:t>
-      </w:r>
-      <w:r>
-        <w:rPr>
-          <w:rFonts w:ascii="Century Gothic" w:hAnsi="Century Gothic"/>
-          <w:sz w:val="26"/>
-          <w:szCs w:val="26"/>
-        </w:rPr>
-        <w:t xml:space="preserve"> shows expansion origin chain for the selected instruction (Line), reversed order.</w:t>
+          <w:b/>
+          <w:bCs/>
+          <w:sz w:val="26"/>
+          <w:szCs w:val="26"/>
+        </w:rPr>
+        <w:t>Inputs / Outputs panes</w:t>
+      </w:r>
+      <w:r>
+        <w:rPr>
+          <w:rFonts w:ascii="Century Gothic" w:hAnsi="Century Gothic"/>
+          <w:sz w:val="26"/>
+          <w:szCs w:val="26"/>
+        </w:rPr>
+        <w:t xml:space="preserve"> (center-right)</w:t>
+      </w:r>
+      <w:r>
+        <w:rPr>
+          <w:rFonts w:ascii="Century Gothic" w:hAnsi="Century Gothic"/>
+          <w:sz w:val="26"/>
+          <w:szCs w:val="26"/>
+        </w:rPr>
+        <w:t xml:space="preserve"> </w:t>
+      </w:r>
+      <w:r>
+        <w:rPr>
+          <w:rFonts w:ascii="Century Gothic" w:hAnsi="Century Gothic"/>
+          <w:sz w:val="26"/>
+          <w:szCs w:val="26"/>
+        </w:rPr>
+        <w:t xml:space="preserve">– display and manage </w:t>
+      </w:r>
+      <w:r>
+        <w:rPr>
+          <w:rFonts w:ascii="Century Gothic" w:hAnsi="Century Gothic"/>
+          <w:sz w:val="26"/>
+          <w:szCs w:val="26"/>
+        </w:rPr>
+        <w:t>variables input and results.</w:t>
       </w:r>
     </w:p>
     <w:p>
@@ -1207,18 +1453,20 @@
       <w:r>
         <w:rPr>
           <w:rFonts w:ascii="Century Gothic" w:hAnsi="Century Gothic"/>
-          <w:sz w:val="26"/>
-          <w:szCs w:val="26"/>
-        </w:rPr>
-        <w:t>Inputs / Outputs panes</w:t>
-      </w:r>
-      <w:r>
-        <w:rPr>
-          <w:rFonts w:ascii="Century Gothic" w:hAnsi="Century Gothic"/>
-          <w:sz w:val="26"/>
-          <w:szCs w:val="26"/>
-        </w:rPr>
-        <w:t xml:space="preserve"> (center-right)</w:t>
+          <w:b/>
+          <w:bCs/>
+          <w:sz w:val="26"/>
+          <w:szCs w:val="26"/>
+        </w:rPr>
+        <w:t>History</w:t>
+      </w:r>
+      <w:r>
+        <w:rPr>
+          <w:rFonts w:ascii="Century Gothic" w:hAnsi="Century Gothic"/>
+          <w:sz w:val="26"/>
+          <w:szCs w:val="26"/>
+        </w:rPr>
+        <w:t xml:space="preserve"> (bottom-right)</w:t>
       </w:r>
       <w:r>
         <w:rPr>
@@ -1234,114 +1482,104 @@
           <w:sz w:val="26"/>
           <w:szCs w:val="26"/>
         </w:rPr>
-        <w:t xml:space="preserve">– display and manage </w:t>
-      </w:r>
-      <w:r>
-        <w:rPr>
-          <w:rFonts w:ascii="Century Gothic" w:hAnsi="Century Gothic"/>
-          <w:sz w:val="26"/>
-          <w:szCs w:val="26"/>
-        </w:rPr>
-        <w:t>variables input and results.</w:t>
+        <w:t xml:space="preserve">- </w:t>
+      </w:r>
+      <w:r>
+        <w:rPr>
+          <w:rFonts w:ascii="Century Gothic" w:hAnsi="Century Gothic"/>
+          <w:sz w:val="26"/>
+          <w:szCs w:val="26"/>
+        </w:rPr>
+        <w:t>past runs and debug sessions</w:t>
+      </w:r>
+      <w:r>
+        <w:rPr>
+          <w:rFonts w:ascii="Century Gothic" w:hAnsi="Century Gothic"/>
+          <w:sz w:val="26"/>
+          <w:szCs w:val="26"/>
+        </w:rPr>
+        <w:t>,</w:t>
+      </w:r>
+      <w:r>
+        <w:rPr>
+          <w:rFonts w:ascii="Century Gothic" w:hAnsi="Century Gothic"/>
+          <w:sz w:val="26"/>
+          <w:szCs w:val="26"/>
+        </w:rPr>
+        <w:t xml:space="preserve"> supports Re</w:t>
+      </w:r>
+      <w:r>
+        <w:rPr>
+          <w:rFonts w:ascii="Century Gothic" w:hAnsi="Century Gothic"/>
+          <w:sz w:val="26"/>
+          <w:szCs w:val="26"/>
+        </w:rPr>
+        <w:t>-</w:t>
+      </w:r>
+      <w:r>
+        <w:rPr>
+          <w:rFonts w:ascii="Century Gothic" w:hAnsi="Century Gothic"/>
+          <w:sz w:val="26"/>
+          <w:szCs w:val="26"/>
+        </w:rPr>
+        <w:t>run and Show.</w:t>
       </w:r>
     </w:p>
     <w:p>
       <w:pPr>
-        <w:pStyle w:val="ListBullet"/>
-        <w:rPr>
-          <w:rFonts w:ascii="Century Gothic" w:hAnsi="Century Gothic"/>
-          <w:sz w:val="26"/>
-          <w:szCs w:val="26"/>
-        </w:rPr>
-      </w:pPr>
-      <w:r>
-        <w:rPr>
-          <w:rFonts w:ascii="Century Gothic" w:hAnsi="Century Gothic"/>
-          <w:sz w:val="26"/>
-          <w:szCs w:val="26"/>
+        <w:pStyle w:val="Heading2"/>
+        <w:rPr>
+          <w:rFonts w:ascii="Century Gothic" w:hAnsi="Century Gothic"/>
+          <w:sz w:val="28"/>
+          <w:szCs w:val="28"/>
+          <w:u w:val="single"/>
+        </w:rPr>
+      </w:pPr>
+      <w:r>
+        <w:rPr>
+          <w:rFonts w:ascii="Century Gothic" w:hAnsi="Century Gothic"/>
+          <w:sz w:val="28"/>
+          <w:szCs w:val="28"/>
+          <w:u w:val="single"/>
         </w:rPr>
         <w:lastRenderedPageBreak/>
-        <w:t>History</w:t>
-      </w:r>
-      <w:r>
-        <w:rPr>
-          <w:rFonts w:ascii="Century Gothic" w:hAnsi="Century Gothic"/>
-          <w:sz w:val="26"/>
-          <w:szCs w:val="26"/>
-        </w:rPr>
-        <w:t xml:space="preserve"> (bottom-right)</w:t>
-      </w:r>
-      <w:r>
-        <w:rPr>
-          <w:rFonts w:ascii="Century Gothic" w:hAnsi="Century Gothic"/>
-          <w:sz w:val="26"/>
-          <w:szCs w:val="26"/>
-        </w:rPr>
-        <w:t xml:space="preserve"> </w:t>
-      </w:r>
-      <w:r>
-        <w:rPr>
-          <w:rFonts w:ascii="Century Gothic" w:hAnsi="Century Gothic"/>
-          <w:sz w:val="26"/>
-          <w:szCs w:val="26"/>
-        </w:rPr>
-        <w:t xml:space="preserve">- </w:t>
-      </w:r>
-      <w:r>
-        <w:rPr>
-          <w:rFonts w:ascii="Century Gothic" w:hAnsi="Century Gothic"/>
-          <w:sz w:val="26"/>
-          <w:szCs w:val="26"/>
-        </w:rPr>
-        <w:t>past runs and debug sessions</w:t>
-      </w:r>
-      <w:r>
-        <w:rPr>
-          <w:rFonts w:ascii="Century Gothic" w:hAnsi="Century Gothic"/>
-          <w:sz w:val="26"/>
-          <w:szCs w:val="26"/>
-        </w:rPr>
-        <w:t>,</w:t>
-      </w:r>
-      <w:r>
-        <w:rPr>
-          <w:rFonts w:ascii="Century Gothic" w:hAnsi="Century Gothic"/>
-          <w:sz w:val="26"/>
-          <w:szCs w:val="26"/>
-        </w:rPr>
-        <w:t xml:space="preserve"> supports Rerun and Show.</w:t>
+        <w:t>Core flows &amp; behaviors</w:t>
       </w:r>
     </w:p>
     <w:p>
       <w:pPr>
-        <w:pStyle w:val="Heading2"/>
-        <w:rPr>
-          <w:rFonts w:ascii="Century Gothic" w:hAnsi="Century Gothic"/>
-        </w:rPr>
-      </w:pPr>
-      <w:r>
-        <w:rPr>
-          <w:rFonts w:ascii="Century Gothic" w:hAnsi="Century Gothic"/>
-        </w:rPr>
-        <w:t>Core flows &amp; behaviors</w:t>
+        <w:pStyle w:val="Heading3"/>
+        <w:rPr>
+          <w:rFonts w:ascii="Century Gothic" w:hAnsi="Century Gothic"/>
+          <w:sz w:val="26"/>
+          <w:szCs w:val="26"/>
+        </w:rPr>
+      </w:pPr>
+      <w:r>
+        <w:rPr>
+          <w:rFonts w:ascii="Century Gothic" w:hAnsi="Century Gothic"/>
+          <w:sz w:val="26"/>
+          <w:szCs w:val="26"/>
+        </w:rPr>
+        <w:t>Load XML</w:t>
       </w:r>
     </w:p>
     <w:p>
       <w:pPr>
-        <w:pStyle w:val="Heading3"/>
-        <w:rPr>
-          <w:rFonts w:ascii="Century Gothic" w:hAnsi="Century Gothic"/>
-          <w:sz w:val="26"/>
-          <w:szCs w:val="26"/>
-        </w:rPr>
-      </w:pPr>
-      <w:r>
-        <w:rPr>
-          <w:rFonts w:ascii="Century Gothic" w:hAnsi="Century Gothic"/>
-          <w:sz w:val="26"/>
-          <w:szCs w:val="26"/>
-        </w:rPr>
-        <w:t>Load XML</w:t>
+        <w:pStyle w:val="ListBullet"/>
+        <w:rPr>
+          <w:rFonts w:ascii="Century Gothic" w:hAnsi="Century Gothic"/>
+          <w:sz w:val="26"/>
+          <w:szCs w:val="26"/>
+        </w:rPr>
+      </w:pPr>
+      <w:r>
+        <w:rPr>
+          <w:rFonts w:ascii="Century Gothic" w:hAnsi="Century Gothic"/>
+          <w:sz w:val="26"/>
+          <w:szCs w:val="26"/>
+        </w:rPr>
+        <w:t>Until a file is loaded, all actions are disabled (greyed out).</w:t>
       </w:r>
     </w:p>
     <w:p>
@@ -1359,7 +1597,23 @@
           <w:sz w:val="26"/>
           <w:szCs w:val="26"/>
         </w:rPr>
-        <w:t>Until a file is loaded, all actions are disabled (greyed out).</w:t>
+        <w:t xml:space="preserve">On </w:t>
+      </w:r>
+      <w:r>
+        <w:rPr>
+          <w:rFonts w:ascii="Century Gothic" w:hAnsi="Century Gothic"/>
+          <w:sz w:val="26"/>
+          <w:szCs w:val="26"/>
+        </w:rPr>
+        <w:t>following</w:t>
+      </w:r>
+      <w:r>
+        <w:rPr>
+          <w:rFonts w:ascii="Century Gothic" w:hAnsi="Century Gothic"/>
+          <w:sz w:val="26"/>
+          <w:szCs w:val="26"/>
+        </w:rPr>
+        <w:t xml:space="preserve"> loads, the file chooser remembers the last directory used.</w:t>
       </w:r>
     </w:p>
     <w:p>
@@ -1377,23 +1631,23 @@
           <w:sz w:val="26"/>
           <w:szCs w:val="26"/>
         </w:rPr>
-        <w:t xml:space="preserve">On </w:t>
-      </w:r>
-      <w:r>
-        <w:rPr>
-          <w:rFonts w:ascii="Century Gothic" w:hAnsi="Century Gothic"/>
-          <w:sz w:val="26"/>
-          <w:szCs w:val="26"/>
-        </w:rPr>
-        <w:t>following</w:t>
-      </w:r>
-      <w:r>
-        <w:rPr>
-          <w:rFonts w:ascii="Century Gothic" w:hAnsi="Century Gothic"/>
-          <w:sz w:val="26"/>
-          <w:szCs w:val="26"/>
-        </w:rPr>
-        <w:t xml:space="preserve"> loads, the file chooser remembers the last directory used.</w:t>
+        <w:t xml:space="preserve">The file </w:t>
+      </w:r>
+      <w:r>
+        <w:rPr>
+          <w:rFonts w:ascii="Century Gothic" w:hAnsi="Century Gothic"/>
+          <w:sz w:val="26"/>
+          <w:szCs w:val="26"/>
+        </w:rPr>
+        <w:t>chooser</w:t>
+      </w:r>
+      <w:r>
+        <w:rPr>
+          <w:rFonts w:ascii="Century Gothic" w:hAnsi="Century Gothic"/>
+          <w:sz w:val="26"/>
+          <w:szCs w:val="26"/>
+        </w:rPr>
+        <w:t xml:space="preserve"> shows only *.xml files.</w:t>
       </w:r>
     </w:p>
     <w:p>
@@ -1411,23 +1665,41 @@
           <w:sz w:val="26"/>
           <w:szCs w:val="26"/>
         </w:rPr>
-        <w:t xml:space="preserve">The file </w:t>
-      </w:r>
-      <w:r>
-        <w:rPr>
-          <w:rFonts w:ascii="Century Gothic" w:hAnsi="Century Gothic"/>
-          <w:sz w:val="26"/>
-          <w:szCs w:val="26"/>
-        </w:rPr>
-        <w:t>chooser</w:t>
-      </w:r>
-      <w:r>
-        <w:rPr>
-          <w:rFonts w:ascii="Century Gothic" w:hAnsi="Century Gothic"/>
-          <w:sz w:val="26"/>
-          <w:szCs w:val="26"/>
-        </w:rPr>
-        <w:t xml:space="preserve"> shows only *.xml files.</w:t>
+        <w:t xml:space="preserve">A valid load replaces the previous </w:t>
+      </w:r>
+      <w:proofErr w:type="gramStart"/>
+      <w:r>
+        <w:rPr>
+          <w:rFonts w:ascii="Century Gothic" w:hAnsi="Century Gothic"/>
+          <w:sz w:val="26"/>
+          <w:szCs w:val="26"/>
+        </w:rPr>
+        <w:t>program</w:t>
+      </w:r>
+      <w:r>
+        <w:rPr>
+          <w:rFonts w:ascii="Century Gothic" w:hAnsi="Century Gothic"/>
+          <w:sz w:val="26"/>
+          <w:szCs w:val="26"/>
+        </w:rPr>
+        <w:t>,</w:t>
+      </w:r>
+      <w:proofErr w:type="gramEnd"/>
+      <w:r>
+        <w:rPr>
+          <w:rFonts w:ascii="Century Gothic" w:hAnsi="Century Gothic"/>
+          <w:sz w:val="26"/>
+          <w:szCs w:val="26"/>
+        </w:rPr>
+        <w:t xml:space="preserve"> </w:t>
+      </w:r>
+      <w:r>
+        <w:rPr>
+          <w:rFonts w:ascii="Century Gothic" w:hAnsi="Century Gothic"/>
+          <w:sz w:val="26"/>
+          <w:szCs w:val="26"/>
+        </w:rPr>
+        <w:t>an invalid load leaves the previous program intact (with an error message).</w:t>
       </w:r>
     </w:p>
     <w:p>
@@ -1445,23 +1717,7 @@
           <w:sz w:val="26"/>
           <w:szCs w:val="26"/>
         </w:rPr>
-        <w:t>A valid load replaces the previous program</w:t>
-      </w:r>
-      <w:r>
-        <w:rPr>
-          <w:rFonts w:ascii="Century Gothic" w:hAnsi="Century Gothic"/>
-          <w:sz w:val="26"/>
-          <w:szCs w:val="26"/>
-        </w:rPr>
-        <w:t xml:space="preserve">, </w:t>
-      </w:r>
-      <w:r>
-        <w:rPr>
-          <w:rFonts w:ascii="Century Gothic" w:hAnsi="Century Gothic"/>
-          <w:sz w:val="26"/>
-          <w:szCs w:val="26"/>
-        </w:rPr>
-        <w:t>an invalid load leaves the previous program intact (with an error message).</w:t>
+        <w:t>When trying to load a *.xml file with errors, a pop up appears with all the errors in the file.</w:t>
       </w:r>
     </w:p>
     <w:p>
@@ -1649,7 +1905,23 @@
           <w:sz w:val="26"/>
           <w:szCs w:val="26"/>
         </w:rPr>
-        <w:t xml:space="preserve"> You can only put integar between 0-max degree.</w:t>
+        <w:t xml:space="preserve"> You can only put integ</w:t>
+      </w:r>
+      <w:r>
+        <w:rPr>
+          <w:rFonts w:ascii="Century Gothic" w:hAnsi="Century Gothic"/>
+          <w:sz w:val="26"/>
+          <w:szCs w:val="26"/>
+        </w:rPr>
+        <w:t>e</w:t>
+      </w:r>
+      <w:r>
+        <w:rPr>
+          <w:rFonts w:ascii="Century Gothic" w:hAnsi="Century Gothic"/>
+          <w:sz w:val="26"/>
+          <w:szCs w:val="26"/>
+        </w:rPr>
+        <w:t>r between 0-max degree.</w:t>
       </w:r>
     </w:p>
     <w:p>
@@ -1703,7 +1975,23 @@
           <w:sz w:val="26"/>
           <w:szCs w:val="26"/>
         </w:rPr>
-        <w:t>Outputs shows all variables in order: y → x</w:t>
+        <w:t xml:space="preserve">Outputs </w:t>
+      </w:r>
+      <w:r>
+        <w:rPr>
+          <w:rFonts w:ascii="Century Gothic" w:hAnsi="Century Gothic"/>
+          <w:sz w:val="26"/>
+          <w:szCs w:val="26"/>
+        </w:rPr>
+        <w:t>show</w:t>
+      </w:r>
+      <w:r>
+        <w:rPr>
+          <w:rFonts w:ascii="Century Gothic" w:hAnsi="Century Gothic"/>
+          <w:sz w:val="26"/>
+          <w:szCs w:val="26"/>
+        </w:rPr>
+        <w:t xml:space="preserve"> all variables in order: y → x</w:t>
       </w:r>
       <w:r>
         <w:rPr>
@@ -1753,7 +2041,23 @@
           <w:sz w:val="26"/>
           <w:szCs w:val="26"/>
         </w:rPr>
-        <w:t>Execute button is enabled only after clicking Start/Rerun button.</w:t>
+        <w:t>Execute button is enabled only after clicking Start/Re</w:t>
+      </w:r>
+      <w:r>
+        <w:rPr>
+          <w:rFonts w:ascii="Century Gothic" w:hAnsi="Century Gothic"/>
+          <w:sz w:val="26"/>
+          <w:szCs w:val="26"/>
+        </w:rPr>
+        <w:t>-</w:t>
+      </w:r>
+      <w:r>
+        <w:rPr>
+          <w:rFonts w:ascii="Century Gothic" w:hAnsi="Century Gothic"/>
+          <w:sz w:val="26"/>
+          <w:szCs w:val="26"/>
+        </w:rPr>
+        <w:t>run button.</w:t>
       </w:r>
     </w:p>
     <w:p>
@@ -1787,7 +2091,25 @@
           <w:sz w:val="26"/>
           <w:szCs w:val="26"/>
         </w:rPr>
-        <w:t xml:space="preserve"> is appended to History with: index, degree, inputs, final y, cycles.</w:t>
+        <w:t xml:space="preserve"> is appended to History </w:t>
+      </w:r>
+      <w:proofErr w:type="gramStart"/>
+      <w:r>
+        <w:rPr>
+          <w:rFonts w:ascii="Century Gothic" w:hAnsi="Century Gothic"/>
+          <w:sz w:val="26"/>
+          <w:szCs w:val="26"/>
+        </w:rPr>
+        <w:t>with:</w:t>
+      </w:r>
+      <w:proofErr w:type="gramEnd"/>
+      <w:r>
+        <w:rPr>
+          <w:rFonts w:ascii="Century Gothic" w:hAnsi="Century Gothic"/>
+          <w:sz w:val="26"/>
+          <w:szCs w:val="26"/>
+        </w:rPr>
+        <w:t xml:space="preserve"> index, degree, inputs, final y, cycles.</w:t>
       </w:r>
     </w:p>
     <w:p>
@@ -1802,10 +2124,40 @@
       <w:r>
         <w:rPr>
           <w:rFonts w:ascii="Century Gothic" w:hAnsi="Century Gothic"/>
-          <w:sz w:val="26"/>
-          <w:szCs w:val="26"/>
-        </w:rPr>
-        <w:t>Rerun: loads degree</w:t>
+          <w:b/>
+          <w:bCs/>
+          <w:sz w:val="26"/>
+          <w:szCs w:val="26"/>
+        </w:rPr>
+        <w:t>Re</w:t>
+      </w:r>
+      <w:r>
+        <w:rPr>
+          <w:rFonts w:ascii="Century Gothic" w:hAnsi="Century Gothic"/>
+          <w:b/>
+          <w:bCs/>
+          <w:sz w:val="26"/>
+          <w:szCs w:val="26"/>
+        </w:rPr>
+        <w:t>-</w:t>
+      </w:r>
+      <w:r>
+        <w:rPr>
+          <w:rFonts w:ascii="Century Gothic" w:hAnsi="Century Gothic"/>
+          <w:b/>
+          <w:bCs/>
+          <w:sz w:val="26"/>
+          <w:szCs w:val="26"/>
+        </w:rPr>
+        <w:t>run:</w:t>
+      </w:r>
+      <w:r>
+        <w:rPr>
+          <w:rFonts w:ascii="Century Gothic" w:hAnsi="Century Gothic"/>
+          <w:sz w:val="26"/>
+          <w:szCs w:val="26"/>
+        </w:rPr>
+        <w:t xml:space="preserve"> loads degree</w:t>
       </w:r>
       <w:r>
         <w:rPr>
@@ -1846,6 +2198,30 @@
           <w:szCs w:val="26"/>
         </w:rPr>
         <w:t>.</w:t>
+      </w:r>
+      <w:r>
+        <w:rPr>
+          <w:rFonts w:ascii="Century Gothic" w:hAnsi="Century Gothic"/>
+          <w:sz w:val="26"/>
+          <w:szCs w:val="26"/>
+        </w:rPr>
+        <w:t xml:space="preserve"> It’s not possible to click Re-run and then </w:t>
+      </w:r>
+      <w:r>
+        <w:rPr>
+          <w:rFonts w:ascii="Century Gothic" w:hAnsi="Century Gothic"/>
+          <w:sz w:val="26"/>
+          <w:szCs w:val="26"/>
+        </w:rPr>
+        <w:t>change</w:t>
+      </w:r>
+      <w:r>
+        <w:rPr>
+          <w:rFonts w:ascii="Century Gothic" w:hAnsi="Century Gothic"/>
+          <w:sz w:val="26"/>
+          <w:szCs w:val="26"/>
+        </w:rPr>
+        <w:t xml:space="preserve"> a degree to run with the same inputs.</w:t>
       </w:r>
     </w:p>
     <w:p>
@@ -1860,6 +2236,8 @@
       <w:r>
         <w:rPr>
           <w:rFonts w:ascii="Century Gothic" w:hAnsi="Century Gothic"/>
+          <w:b/>
+          <w:bCs/>
           <w:sz w:val="26"/>
           <w:szCs w:val="26"/>
         </w:rPr>
@@ -1868,6 +2246,8 @@
       <w:r>
         <w:rPr>
           <w:rFonts w:ascii="Century Gothic" w:hAnsi="Century Gothic"/>
+          <w:b/>
+          <w:bCs/>
           <w:sz w:val="26"/>
           <w:szCs w:val="26"/>
         </w:rPr>
@@ -1900,88 +2280,51 @@
     </w:p>
     <w:p>
       <w:pPr>
-        <w:pStyle w:val="Heading3"/>
-        <w:rPr>
-          <w:rFonts w:ascii="Century Gothic" w:hAnsi="Century Gothic"/>
-          <w:sz w:val="26"/>
-          <w:szCs w:val="26"/>
-        </w:rPr>
-      </w:pPr>
-      <w:r>
-        <w:rPr>
-          <w:rFonts w:ascii="Century Gothic" w:hAnsi="Century Gothic"/>
-          <w:sz w:val="26"/>
-          <w:szCs w:val="26"/>
-        </w:rPr>
-        <w:t>Debug mode</w:t>
-      </w:r>
+        <w:pStyle w:val="ListBullet"/>
+        <w:numPr>
+          <w:ilvl w:val="0"/>
+          <w:numId w:val="0"/>
+        </w:numPr>
+        <w:ind w:left="360" w:hanging="360"/>
+        <w:rPr>
+          <w:rFonts w:ascii="Century Gothic" w:hAnsi="Century Gothic"/>
+          <w:sz w:val="26"/>
+          <w:szCs w:val="26"/>
+        </w:rPr>
+      </w:pPr>
     </w:p>
     <w:p>
       <w:pPr>
         <w:pStyle w:val="ListBullet"/>
-        <w:rPr>
-          <w:rFonts w:ascii="Century Gothic" w:hAnsi="Century Gothic"/>
-          <w:sz w:val="26"/>
-          <w:szCs w:val="26"/>
-        </w:rPr>
-      </w:pPr>
-      <w:r>
-        <w:rPr>
-          <w:rFonts w:ascii="Century Gothic" w:hAnsi="Century Gothic"/>
-          <w:sz w:val="26"/>
-          <w:szCs w:val="26"/>
-        </w:rPr>
-        <w:t>Step</w:t>
-      </w:r>
-      <w:r>
-        <w:rPr>
-          <w:rFonts w:ascii="Century Gothic" w:hAnsi="Century Gothic"/>
-          <w:sz w:val="26"/>
-          <w:szCs w:val="26"/>
-        </w:rPr>
-        <w:t xml:space="preserve"> Over</w:t>
-      </w:r>
-      <w:r>
-        <w:rPr>
-          <w:rFonts w:ascii="Century Gothic" w:hAnsi="Century Gothic"/>
-          <w:sz w:val="26"/>
-          <w:szCs w:val="26"/>
-        </w:rPr>
-        <w:t xml:space="preserve"> / Resume / Stop controls.</w:t>
-      </w:r>
+        <w:numPr>
+          <w:ilvl w:val="0"/>
+          <w:numId w:val="0"/>
+        </w:numPr>
+        <w:ind w:left="360" w:hanging="360"/>
+        <w:rPr>
+          <w:rFonts w:ascii="Century Gothic" w:hAnsi="Century Gothic"/>
+          <w:sz w:val="26"/>
+          <w:szCs w:val="26"/>
+        </w:rPr>
+      </w:pPr>
     </w:p>
     <w:p>
       <w:pPr>
-        <w:pStyle w:val="ListBullet"/>
-        <w:rPr>
-          <w:rFonts w:ascii="Century Gothic" w:hAnsi="Century Gothic"/>
-          <w:sz w:val="26"/>
-          <w:szCs w:val="26"/>
-        </w:rPr>
-      </w:pPr>
-      <w:r>
-        <w:rPr>
-          <w:rFonts w:ascii="Century Gothic" w:hAnsi="Century Gothic"/>
-          <w:sz w:val="26"/>
-          <w:szCs w:val="26"/>
-        </w:rPr>
-        <w:t>While a debug session is active, Inputs are read-only</w:t>
-      </w:r>
-      <w:r>
-        <w:rPr>
-          <w:rFonts w:ascii="Century Gothic" w:hAnsi="Century Gothic"/>
-          <w:sz w:val="26"/>
-          <w:szCs w:val="26"/>
-        </w:rPr>
-        <w:t xml:space="preserve">. </w:t>
-      </w:r>
-      <w:r>
-        <w:rPr>
-          <w:rFonts w:ascii="Century Gothic" w:hAnsi="Century Gothic"/>
-          <w:sz w:val="26"/>
-          <w:szCs w:val="26"/>
-        </w:rPr>
-        <w:t>They are re-enabled when the session finishes or is stopped.</w:t>
+        <w:pStyle w:val="Heading3"/>
+        <w:rPr>
+          <w:rFonts w:ascii="Century Gothic" w:hAnsi="Century Gothic"/>
+          <w:sz w:val="26"/>
+          <w:szCs w:val="26"/>
+        </w:rPr>
+      </w:pPr>
+      <w:r>
+        <w:rPr>
+          <w:rFonts w:ascii="Century Gothic" w:hAnsi="Century Gothic"/>
+          <w:sz w:val="26"/>
+          <w:szCs w:val="26"/>
+        </w:rPr>
+        <w:lastRenderedPageBreak/>
+        <w:t>Debug mode</w:t>
       </w:r>
     </w:p>
     <w:p>
@@ -1999,16 +2342,23 @@
           <w:sz w:val="26"/>
           <w:szCs w:val="26"/>
         </w:rPr>
-        <w:lastRenderedPageBreak/>
-        <w:t>Changed variables are highlighted after each step/resume tick</w:t>
-      </w:r>
-      <w:r>
-        <w:rPr>
-          <w:rFonts w:ascii="Century Gothic" w:hAnsi="Century Gothic"/>
-          <w:sz w:val="26"/>
-          <w:szCs w:val="26"/>
-        </w:rPr>
-        <w:t xml:space="preserve"> + the relevant instruction in the table is selected.</w:t>
+        <w:t>Step</w:t>
+      </w:r>
+      <w:r>
+        <w:rPr>
+          <w:rFonts w:ascii="Century Gothic" w:hAnsi="Century Gothic"/>
+          <w:sz w:val="26"/>
+          <w:szCs w:val="26"/>
+        </w:rPr>
+        <w:t xml:space="preserve"> Over</w:t>
+      </w:r>
+      <w:r>
+        <w:rPr>
+          <w:rFonts w:ascii="Century Gothic" w:hAnsi="Century Gothic"/>
+          <w:sz w:val="26"/>
+          <w:szCs w:val="26"/>
+        </w:rPr>
+        <w:t xml:space="preserve"> / Resume / Stop controls.</w:t>
       </w:r>
     </w:p>
     <w:p>
@@ -2026,77 +2376,137 @@
           <w:sz w:val="26"/>
           <w:szCs w:val="26"/>
         </w:rPr>
-        <w:t>On</w:t>
-      </w:r>
-      <w:r>
-        <w:rPr>
-          <w:rFonts w:ascii="Century Gothic" w:hAnsi="Century Gothic"/>
-          <w:sz w:val="26"/>
-          <w:szCs w:val="26"/>
-        </w:rPr>
-        <w:t xml:space="preserve"> any</w:t>
-      </w:r>
-      <w:r>
-        <w:rPr>
-          <w:rFonts w:ascii="Century Gothic" w:hAnsi="Century Gothic"/>
-          <w:sz w:val="26"/>
-          <w:szCs w:val="26"/>
-        </w:rPr>
-        <w:t xml:space="preserve"> termination</w:t>
-      </w:r>
-      <w:r>
-        <w:rPr>
-          <w:rFonts w:ascii="Century Gothic" w:hAnsi="Century Gothic"/>
-          <w:sz w:val="26"/>
-          <w:szCs w:val="26"/>
-        </w:rPr>
-        <w:t xml:space="preserve"> (stop, resume, reached to the end, </w:t>
-      </w:r>
-      <w:r>
-        <w:rPr>
-          <w:rFonts w:ascii="Century Gothic" w:hAnsi="Century Gothic"/>
-          <w:sz w:val="26"/>
-          <w:szCs w:val="26"/>
-        </w:rPr>
-        <w:t>selecting a different display in the program/function selector in the middle of a debug</w:t>
-      </w:r>
-      <w:r>
-        <w:rPr>
-          <w:rFonts w:ascii="Century Gothic" w:hAnsi="Century Gothic"/>
-          <w:sz w:val="26"/>
-          <w:szCs w:val="26"/>
-        </w:rPr>
-        <w:t>)</w:t>
-      </w:r>
-      <w:r>
-        <w:rPr>
-          <w:rFonts w:ascii="Century Gothic" w:hAnsi="Century Gothic"/>
-          <w:sz w:val="26"/>
-          <w:szCs w:val="26"/>
-        </w:rPr>
-        <w:t>, the session is recorded in History automatically.</w:t>
+        <w:t>While a debug session is active, Inputs are read-only</w:t>
+      </w:r>
+      <w:r>
+        <w:rPr>
+          <w:rFonts w:ascii="Century Gothic" w:hAnsi="Century Gothic"/>
+          <w:sz w:val="26"/>
+          <w:szCs w:val="26"/>
+        </w:rPr>
+        <w:t xml:space="preserve">. </w:t>
+      </w:r>
+      <w:r>
+        <w:rPr>
+          <w:rFonts w:ascii="Century Gothic" w:hAnsi="Century Gothic"/>
+          <w:sz w:val="26"/>
+          <w:szCs w:val="26"/>
+        </w:rPr>
+        <w:t>They are re-enabled when the session finishes or is stopped.</w:t>
       </w:r>
     </w:p>
     <w:p>
       <w:pPr>
-        <w:pStyle w:val="Heading3"/>
-        <w:rPr>
-          <w:rFonts w:ascii="Century Gothic" w:hAnsi="Century Gothic"/>
-          <w:sz w:val="26"/>
-          <w:szCs w:val="26"/>
-        </w:rPr>
-      </w:pPr>
-      <w:r>
-        <w:rPr>
-          <w:rFonts w:ascii="Century Gothic" w:hAnsi="Century Gothic"/>
-          <w:sz w:val="26"/>
-          <w:szCs w:val="26"/>
-        </w:rPr>
-        <w:t>Highlight filter</w:t>
+        <w:pStyle w:val="ListBullet"/>
+        <w:rPr>
+          <w:rFonts w:ascii="Century Gothic" w:hAnsi="Century Gothic"/>
+          <w:sz w:val="26"/>
+          <w:szCs w:val="26"/>
+        </w:rPr>
+      </w:pPr>
+      <w:r>
+        <w:rPr>
+          <w:rFonts w:ascii="Century Gothic" w:hAnsi="Century Gothic"/>
+          <w:sz w:val="26"/>
+          <w:szCs w:val="26"/>
+        </w:rPr>
+        <w:t>Changed variables are highlighted after each step/resume tick</w:t>
+      </w:r>
+      <w:r>
+        <w:rPr>
+          <w:rFonts w:ascii="Century Gothic" w:hAnsi="Century Gothic"/>
+          <w:sz w:val="26"/>
+          <w:szCs w:val="26"/>
+        </w:rPr>
+        <w:t xml:space="preserve"> + the relevant instruction in the table is selected.</w:t>
       </w:r>
     </w:p>
     <w:p>
       <w:pPr>
+        <w:pStyle w:val="ListBullet"/>
+        <w:rPr>
+          <w:rFonts w:ascii="Century Gothic" w:hAnsi="Century Gothic"/>
+          <w:sz w:val="26"/>
+          <w:szCs w:val="26"/>
+        </w:rPr>
+      </w:pPr>
+      <w:r>
+        <w:rPr>
+          <w:rFonts w:ascii="Century Gothic" w:hAnsi="Century Gothic"/>
+          <w:sz w:val="26"/>
+          <w:szCs w:val="26"/>
+        </w:rPr>
+        <w:t>On</w:t>
+      </w:r>
+      <w:r>
+        <w:rPr>
+          <w:rFonts w:ascii="Century Gothic" w:hAnsi="Century Gothic"/>
+          <w:sz w:val="26"/>
+          <w:szCs w:val="26"/>
+        </w:rPr>
+        <w:t xml:space="preserve"> any</w:t>
+      </w:r>
+      <w:r>
+        <w:rPr>
+          <w:rFonts w:ascii="Century Gothic" w:hAnsi="Century Gothic"/>
+          <w:sz w:val="26"/>
+          <w:szCs w:val="26"/>
+        </w:rPr>
+        <w:t xml:space="preserve"> termination</w:t>
+      </w:r>
+      <w:r>
+        <w:rPr>
+          <w:rFonts w:ascii="Century Gothic" w:hAnsi="Century Gothic"/>
+          <w:sz w:val="26"/>
+          <w:szCs w:val="26"/>
+        </w:rPr>
+        <w:t xml:space="preserve"> (stop, resume, reached to the end, </w:t>
+      </w:r>
+      <w:r>
+        <w:rPr>
+          <w:rFonts w:ascii="Century Gothic" w:hAnsi="Century Gothic"/>
+          <w:sz w:val="26"/>
+          <w:szCs w:val="26"/>
+        </w:rPr>
+        <w:t>selecting a different display in the program/function selector in the middle of a debug</w:t>
+      </w:r>
+      <w:r>
+        <w:rPr>
+          <w:rFonts w:ascii="Century Gothic" w:hAnsi="Century Gothic"/>
+          <w:sz w:val="26"/>
+          <w:szCs w:val="26"/>
+        </w:rPr>
+        <w:t>)</w:t>
+      </w:r>
+      <w:r>
+        <w:rPr>
+          <w:rFonts w:ascii="Century Gothic" w:hAnsi="Century Gothic"/>
+          <w:sz w:val="26"/>
+          <w:szCs w:val="26"/>
+        </w:rPr>
+        <w:t>, the session is recorded in History automatically.</w:t>
+      </w:r>
+    </w:p>
+    <w:p>
+      <w:pPr>
+        <w:pStyle w:val="Heading3"/>
+        <w:rPr>
+          <w:rFonts w:ascii="Century Gothic" w:hAnsi="Century Gothic"/>
+          <w:sz w:val="26"/>
+          <w:szCs w:val="26"/>
+        </w:rPr>
+      </w:pPr>
+      <w:r>
+        <w:rPr>
+          <w:rFonts w:ascii="Century Gothic" w:hAnsi="Century Gothic"/>
+          <w:sz w:val="26"/>
+          <w:szCs w:val="26"/>
+        </w:rPr>
+        <w:t>Highlight filter</w:t>
+      </w:r>
+    </w:p>
+    <w:p>
+      <w:pPr>
         <w:rPr>
           <w:rFonts w:ascii="Century Gothic" w:hAnsi="Century Gothic"/>
           <w:sz w:val="26"/>
@@ -2111,7 +2521,23 @@
           <w:sz w:val="26"/>
           <w:szCs w:val="26"/>
         </w:rPr>
-        <w:t>Choose EXIT, a label (L#), or a specific variable (y, x</w:t>
+        <w:t>Choose EXIT, a label (</w:t>
+      </w:r>
+      <w:r>
+        <w:rPr>
+          <w:rFonts w:ascii="Century Gothic" w:hAnsi="Century Gothic"/>
+          <w:sz w:val="26"/>
+          <w:szCs w:val="26"/>
+        </w:rPr>
+        <w:t>L)</w:t>
+      </w:r>
+      <w:r>
+        <w:rPr>
+          <w:rFonts w:ascii="Century Gothic" w:hAnsi="Century Gothic"/>
+          <w:sz w:val="26"/>
+          <w:szCs w:val="26"/>
+        </w:rPr>
+        <w:t>, or a specific variable (y, x</w:t>
       </w:r>
       <w:r>
         <w:rPr>
@@ -2211,7 +2637,23 @@
           <w:sz w:val="26"/>
           <w:szCs w:val="26"/>
         </w:rPr>
-        <w:t>Help (light-bulb)</w:t>
+        <w:t>Help (</w:t>
+      </w:r>
+      <w:r>
+        <w:rPr>
+          <w:rFonts w:ascii="Century Gothic" w:hAnsi="Century Gothic"/>
+          <w:sz w:val="26"/>
+          <w:szCs w:val="26"/>
+        </w:rPr>
+        <w:t>lightbulb</w:t>
+      </w:r>
+      <w:r>
+        <w:rPr>
+          <w:rFonts w:ascii="Century Gothic" w:hAnsi="Century Gothic"/>
+          <w:sz w:val="26"/>
+          <w:szCs w:val="26"/>
+        </w:rPr>
+        <w:t>)</w:t>
       </w:r>
     </w:p>
     <w:p>
@@ -2228,7 +2670,7 @@
           <w:sz w:val="26"/>
           <w:szCs w:val="26"/>
         </w:rPr>
-        <w:t>A help button (light-bulb icon) opens a short in-app guide explaining the UI and the main flows.</w:t>
+        <w:t>A help button (lightbulb icon) opens a short in-app guide explaining the UI and the main flows.</w:t>
       </w:r>
     </w:p>
     <w:p>
@@ -2276,7 +2718,39 @@
           <w:sz w:val="26"/>
           <w:szCs w:val="26"/>
         </w:rPr>
-        <w:t>first field gets focus when starting a new run or rerun.</w:t>
+        <w:t xml:space="preserve">first field gets focus when starting a new run or </w:t>
+      </w:r>
+      <w:r>
+        <w:rPr>
+          <w:rFonts w:ascii="Century Gothic" w:hAnsi="Century Gothic"/>
+          <w:sz w:val="26"/>
+          <w:szCs w:val="26"/>
+        </w:rPr>
+        <w:t>R</w:t>
+      </w:r>
+      <w:r>
+        <w:rPr>
+          <w:rFonts w:ascii="Century Gothic" w:hAnsi="Century Gothic"/>
+          <w:sz w:val="26"/>
+          <w:szCs w:val="26"/>
+        </w:rPr>
+        <w:t>e</w:t>
+      </w:r>
+      <w:r>
+        <w:rPr>
+          <w:rFonts w:ascii="Century Gothic" w:hAnsi="Century Gothic"/>
+          <w:sz w:val="26"/>
+          <w:szCs w:val="26"/>
+        </w:rPr>
+        <w:t>-</w:t>
+      </w:r>
+      <w:r>
+        <w:rPr>
+          <w:rFonts w:ascii="Century Gothic" w:hAnsi="Century Gothic"/>
+          <w:sz w:val="26"/>
+          <w:szCs w:val="26"/>
+        </w:rPr>
+        <w:t>run.</w:t>
       </w:r>
     </w:p>
     <w:p>
@@ -2294,7 +2768,25 @@
           <w:sz w:val="26"/>
           <w:szCs w:val="26"/>
         </w:rPr>
-        <w:t>Instruction table shows Line, Chain table hides Line and shows the reversed origin chain for the selected row.</w:t>
+        <w:t xml:space="preserve">Instruction table shows </w:t>
+      </w:r>
+      <w:proofErr w:type="gramStart"/>
+      <w:r>
+        <w:rPr>
+          <w:rFonts w:ascii="Century Gothic" w:hAnsi="Century Gothic"/>
+          <w:sz w:val="26"/>
+          <w:szCs w:val="26"/>
+        </w:rPr>
+        <w:t>Line,</w:t>
+      </w:r>
+      <w:proofErr w:type="gramEnd"/>
+      <w:r>
+        <w:rPr>
+          <w:rFonts w:ascii="Century Gothic" w:hAnsi="Century Gothic"/>
+          <w:sz w:val="26"/>
+          <w:szCs w:val="26"/>
+        </w:rPr>
+        <w:t xml:space="preserve"> Chain table hides Line and shows the reversed origin chain for the selected row.</w:t>
       </w:r>
     </w:p>
     <w:p>
@@ -2447,6 +2939,54 @@
           <w:szCs w:val="26"/>
         </w:rPr>
         <w:t>click run.bat.</w:t>
+      </w:r>
+      <w:r>
+        <w:rPr>
+          <w:rFonts w:ascii="Century Gothic" w:hAnsi="Century Gothic" w:cs="Heebo Medium"/>
+          <w:sz w:val="26"/>
+          <w:szCs w:val="26"/>
+        </w:rPr>
+        <w:br/>
+      </w:r>
+      <w:r>
+        <w:rPr>
+          <w:rFonts w:ascii="Century Gothic" w:hAnsi="Century Gothic" w:cs="Heebo Medium"/>
+          <w:sz w:val="26"/>
+          <w:szCs w:val="26"/>
+        </w:rPr>
+        <w:br/>
+      </w:r>
+      <w:r>
+        <w:rPr>
+          <w:rFonts w:ascii="Century Gothic" w:hAnsi="Century Gothic" w:cs="Heebo Medium"/>
+          <w:sz w:val="26"/>
+          <w:szCs w:val="26"/>
+        </w:rPr>
+        <w:br/>
+      </w:r>
+      <w:r>
+        <w:rPr>
+          <w:rFonts w:ascii="Century Gothic" w:hAnsi="Century Gothic" w:cs="Heebo Medium"/>
+          <w:sz w:val="26"/>
+          <w:szCs w:val="26"/>
+        </w:rPr>
+        <w:br/>
+      </w:r>
+      <w:r>
+        <w:rPr>
+          <w:rFonts w:ascii="Century Gothic" w:hAnsi="Century Gothic" w:cs="Heebo Medium"/>
+          <w:sz w:val="26"/>
+          <w:szCs w:val="26"/>
+        </w:rPr>
+        <w:br/>
+      </w:r>
+      <w:r>
+        <w:rPr>
+          <w:rFonts w:ascii="Century Gothic" w:hAnsi="Century Gothic" w:cs="Heebo Medium"/>
+          <w:sz w:val="26"/>
+          <w:szCs w:val="26"/>
+        </w:rPr>
+        <w:br/>
       </w:r>
     </w:p>
     <w:p>
@@ -2470,6 +3010,7 @@
           <w:sz w:val="28"/>
           <w:szCs w:val="28"/>
         </w:rPr>
+        <w:lastRenderedPageBreak/>
         <w:t>Bonuses (explanation)</w:t>
       </w:r>
     </w:p>
@@ -2557,7 +3098,7 @@
     <w:p>
       <w:pPr>
         <w:rPr>
-          <w:rFonts w:ascii="Century Gothic" w:hAnsi="Century Gothic" w:hint="cs"/>
+          <w:rFonts w:ascii="Century Gothic" w:hAnsi="Century Gothic"/>
           <w:sz w:val="26"/>
           <w:szCs w:val="26"/>
           <w:rtl/>
@@ -2574,7 +3115,6 @@
           <w:szCs w:val="26"/>
           <w:lang w:bidi="he-IL"/>
         </w:rPr>
-        <w:lastRenderedPageBreak/>
         <w:t>Breakpoint</w:t>
       </w:r>
       <w:r>
@@ -2638,6 +3178,7 @@
           <w:lang w:bidi="he-IL"/>
         </w:rPr>
       </w:pPr>
+      <w:proofErr w:type="spellStart"/>
       <w:r>
         <w:rPr>
           <w:rFonts w:ascii="Century Gothic" w:hAnsi="Century Gothic" w:cs="Heebo Medium"/>
@@ -2650,6 +3191,7 @@
         </w:rPr>
         <w:t>Stepback</w:t>
       </w:r>
+      <w:proofErr w:type="spellEnd"/>
       <w:r>
         <w:rPr>
           <w:rFonts w:ascii="Century Gothic" w:hAnsi="Century Gothic" w:cs="Heebo Medium"/>
@@ -2658,7 +3200,64 @@
           <w:lang w:bidi="he-IL"/>
         </w:rPr>
         <w:br/>
-        <w:t>Stepback only works on debug mode. So if you debug with a breakpoint, stepback will work only from the breakpoint and over.</w:t>
+      </w:r>
+      <w:proofErr w:type="spellStart"/>
+      <w:r>
+        <w:rPr>
+          <w:rFonts w:ascii="Century Gothic" w:hAnsi="Century Gothic" w:cs="Heebo Medium"/>
+          <w:sz w:val="26"/>
+          <w:szCs w:val="26"/>
+          <w:lang w:bidi="he-IL"/>
+        </w:rPr>
+        <w:t>Stepback</w:t>
+      </w:r>
+      <w:proofErr w:type="spellEnd"/>
+      <w:r>
+        <w:rPr>
+          <w:rFonts w:ascii="Century Gothic" w:hAnsi="Century Gothic" w:cs="Heebo Medium"/>
+          <w:sz w:val="26"/>
+          <w:szCs w:val="26"/>
+          <w:lang w:bidi="he-IL"/>
+        </w:rPr>
+        <w:t xml:space="preserve"> only works on debug mode. </w:t>
+      </w:r>
+      <w:r>
+        <w:rPr>
+          <w:rFonts w:ascii="Century Gothic" w:hAnsi="Century Gothic" w:cs="Heebo Medium"/>
+          <w:sz w:val="26"/>
+          <w:szCs w:val="26"/>
+          <w:lang w:bidi="he-IL"/>
+        </w:rPr>
+        <w:t>So,</w:t>
+      </w:r>
+      <w:r>
+        <w:rPr>
+          <w:rFonts w:ascii="Century Gothic" w:hAnsi="Century Gothic" w:cs="Heebo Medium"/>
+          <w:sz w:val="26"/>
+          <w:szCs w:val="26"/>
+          <w:lang w:bidi="he-IL"/>
+        </w:rPr>
+        <w:t xml:space="preserve"> if you debug with a breakpoint, </w:t>
+      </w:r>
+      <w:proofErr w:type="spellStart"/>
+      <w:r>
+        <w:rPr>
+          <w:rFonts w:ascii="Century Gothic" w:hAnsi="Century Gothic" w:cs="Heebo Medium"/>
+          <w:sz w:val="26"/>
+          <w:szCs w:val="26"/>
+          <w:lang w:bidi="he-IL"/>
+        </w:rPr>
+        <w:t>stepback</w:t>
+      </w:r>
+      <w:proofErr w:type="spellEnd"/>
+      <w:r>
+        <w:rPr>
+          <w:rFonts w:ascii="Century Gothic" w:hAnsi="Century Gothic" w:cs="Heebo Medium"/>
+          <w:sz w:val="26"/>
+          <w:szCs w:val="26"/>
+          <w:lang w:bidi="he-IL"/>
+        </w:rPr>
+        <w:t xml:space="preserve"> will work only from the breakpoint and over.</w:t>
       </w:r>
       <w:r>
         <w:rPr>
@@ -2686,7 +3285,17 @@
           <w:szCs w:val="26"/>
           <w:lang w:bidi="he-IL"/>
         </w:rPr>
-        <w:t xml:space="preserve">referred to each of the bonuses individually </w:t>
+        <w:t xml:space="preserve">referred to each of the bonuses </w:t>
+      </w:r>
+      <w:proofErr w:type="gramStart"/>
+      <w:r>
+        <w:rPr>
+          <w:rFonts w:ascii="Century Gothic" w:hAnsi="Century Gothic" w:cs="Heebo Medium"/>
+          <w:sz w:val="26"/>
+          <w:szCs w:val="26"/>
+          <w:lang w:bidi="he-IL"/>
+        </w:rPr>
+        <w:t xml:space="preserve">individually </w:t>
       </w:r>
       <w:r>
         <w:rPr>
@@ -2720,6 +3329,7 @@
         </w:rPr>
         <w:t>)</w:t>
       </w:r>
+      <w:proofErr w:type="gramEnd"/>
     </w:p>
     <w:sectPr>
       <w:pgSz w:w="12240" w:h="15840"/>

</xml_diff>